<commit_message>
ts (surge) successfully re-tested
tc_surge_TEST simplified
</commit_message>
<xml_diff>
--- a/docs/submodule tc_surge.docx
+++ b/docs/submodule tc_surge.docx
@@ -1,6 +1,6 @@
 
 <file path=word/document.xml><?xml version="1.0" encoding="utf-8"?>
-<w:document xmlns:wpc="http://schemas.microsoft.com/office/word/2010/wordprocessingCanvas" xmlns:mo="http://schemas.microsoft.com/office/mac/office/2008/main" xmlns:mc="http://schemas.openxmlformats.org/markup-compatibility/2006" xmlns:mv="urn:schemas-microsoft-com:mac:vml" xmlns:o="urn:schemas-microsoft-com:office:office" xmlns:r="http://schemas.openxmlformats.org/officeDocument/2006/relationships" xmlns:m="http://schemas.openxmlformats.org/officeDocument/2006/math" xmlns:v="urn:schemas-microsoft-com:vml" xmlns:wp14="http://schemas.microsoft.com/office/word/2010/wordprocessingDrawing" xmlns:wp="http://schemas.openxmlformats.org/drawingml/2006/wordprocessingDrawing" xmlns:w10="urn:schemas-microsoft-com:office:word" xmlns:w="http://schemas.openxmlformats.org/wordprocessingml/2006/main" xmlns:w14="http://schemas.microsoft.com/office/word/2010/wordml" xmlns:wpg="http://schemas.microsoft.com/office/word/2010/wordprocessingGroup" xmlns:wpi="http://schemas.microsoft.com/office/word/2010/wordprocessingInk" xmlns:wne="http://schemas.microsoft.com/office/word/2006/wordml" xmlns:wps="http://schemas.microsoft.com/office/word/2010/wordprocessingShape" mc:Ignorable="w14 wp14">
+<w:document xmlns:wpc="http://schemas.microsoft.com/office/word/2010/wordprocessingCanvas" xmlns:mo="http://schemas.microsoft.com/office/mac/office/2008/main" xmlns:mc="http://schemas.openxmlformats.org/markup-compatibility/2006" xmlns:mv="urn:schemas-microsoft-com:mac:vml" xmlns:o="urn:schemas-microsoft-com:office:office" xmlns:r="http://schemas.openxmlformats.org/officeDocument/2006/relationships" xmlns:m="http://schemas.openxmlformats.org/officeDocument/2006/math" xmlns:v="urn:schemas-microsoft-com:vml" xmlns:wp14="http://schemas.microsoft.com/office/word/2010/wordprocessingDrawing" xmlns:wp="http://schemas.openxmlformats.org/drawingml/2006/wordprocessingDrawing" xmlns:w10="urn:schemas-microsoft-com:office:word" xmlns:w="http://schemas.openxmlformats.org/wordprocessingml/2006/main" xmlns:w14="http://schemas.microsoft.com/office/word/2010/wordml" xmlns:w15="http://schemas.microsoft.com/office/word/2012/wordml" xmlns:wpg="http://schemas.microsoft.com/office/word/2010/wordprocessingGroup" xmlns:wpi="http://schemas.microsoft.com/office/word/2010/wordprocessingInk" xmlns:wne="http://schemas.microsoft.com/office/word/2006/wordml" xmlns:wps="http://schemas.microsoft.com/office/word/2010/wordprocessingShape" mc:Ignorable="w14 w15 wp14">
   <w:body>
     <w:p>
       <w:pPr>
@@ -41,7 +41,6 @@
         </w:rPr>
         <w:t xml:space="preserve">, part of </w:t>
       </w:r>
-      <w:proofErr w:type="spellStart"/>
       <w:r>
         <w:rPr>
           <w:rFonts w:ascii="Arial"/>
@@ -51,7 +50,6 @@
         </w:rPr>
         <w:t>climada</w:t>
       </w:r>
-      <w:proofErr w:type="spellEnd"/>
       <w:r>
         <w:rPr>
           <w:rFonts w:ascii="Arial"/>
@@ -75,28 +73,42 @@
           <w:b/>
           <w:sz w:val="24"/>
         </w:rPr>
-        <w:t xml:space="preserve">        </w:t>
+        <w:t xml:space="preserve">       </w:t>
       </w:r>
       <w:r>
         <w:rPr>
           <w:rFonts w:ascii="Arial"/>
           <w:sz w:val="24"/>
         </w:rPr>
-        <w:t>24</w:t>
+        <w:t>22</w:t>
       </w:r>
       <w:r>
         <w:rPr>
           <w:rFonts w:ascii="Arial"/>
           <w:sz w:val="24"/>
         </w:rPr>
-        <w:t xml:space="preserve"> Dec 201</w:t>
+        <w:t xml:space="preserve"> </w:t>
       </w:r>
       <w:r>
         <w:rPr>
           <w:rFonts w:ascii="Arial"/>
           <w:sz w:val="24"/>
         </w:rPr>
-        <w:t>5</w:t>
+        <w:t xml:space="preserve">May </w:t>
+      </w:r>
+      <w:r>
+        <w:rPr>
+          <w:rFonts w:ascii="Arial"/>
+          <w:sz w:val="24"/>
+        </w:rPr>
+        <w:t>201</w:t>
+      </w:r>
+      <w:r>
+        <w:rPr>
+          <w:rFonts w:ascii="Arial"/>
+          <w:sz w:val="24"/>
+        </w:rPr>
+        <w:t>7</w:t>
       </w:r>
     </w:p>
     <w:p>
@@ -121,7 +133,7 @@
         </w:rPr>
         <w:t xml:space="preserve">Formerly until 20151224 a module </w:t>
       </w:r>
-      <w:hyperlink r:id="rId7" w:history="1">
+      <w:hyperlink r:id="rId6" w:history="1">
         <w:r>
           <w:rPr>
             <w:rStyle w:val="Hyperlink"/>
@@ -151,7 +163,7 @@
           <w:u w:val="single" w:color="0000FF"/>
         </w:rPr>
       </w:pPr>
-      <w:hyperlink r:id="rId8">
+      <w:hyperlink r:id="rId7">
         <w:r>
           <w:rPr>
             <w:color w:val="0000FF"/>
@@ -178,40 +190,15 @@
           <w:rFonts w:ascii="Arial"/>
           <w:sz w:val="24"/>
         </w:rPr>
-        <w:t>N</w:t>
+        <w:t xml:space="preserve">Needs the climada module </w:t>
       </w:r>
       <w:r>
         <w:rPr>
           <w:rFonts w:ascii="Arial"/>
           <w:sz w:val="24"/>
         </w:rPr>
-        <w:t xml:space="preserve">eeds the </w:t>
-      </w:r>
-      <w:proofErr w:type="spellStart"/>
-      <w:r>
-        <w:rPr>
-          <w:rFonts w:ascii="Arial"/>
-          <w:sz w:val="24"/>
-        </w:rPr>
-        <w:t>climada</w:t>
-      </w:r>
-      <w:proofErr w:type="spellEnd"/>
-      <w:r>
-        <w:rPr>
-          <w:rFonts w:ascii="Arial"/>
-          <w:sz w:val="24"/>
-        </w:rPr>
-        <w:t xml:space="preserve"> module </w:t>
-      </w:r>
-      <w:proofErr w:type="spellStart"/>
-      <w:r>
-        <w:rPr>
-          <w:rFonts w:ascii="Arial"/>
-          <w:sz w:val="24"/>
-        </w:rPr>
-        <w:t>etopo</w:t>
-      </w:r>
-      <w:proofErr w:type="spellEnd"/>
+        <w:t>elevation models</w:t>
+      </w:r>
       <w:r>
         <w:rPr>
           <w:rStyle w:val="FootnoteReference"/>
@@ -242,12 +229,7 @@
         <w:ind w:right="143"/>
       </w:pPr>
       <w:r>
-        <w:t>This module implement</w:t>
-      </w:r>
-      <w:bookmarkStart w:id="0" w:name="_GoBack"/>
-      <w:bookmarkEnd w:id="0"/>
-      <w:r>
-        <w:t xml:space="preserve">s a raw version </w:t>
+        <w:t xml:space="preserve">This module implements a raw version </w:t>
       </w:r>
       <w:r>
         <w:t>of a tropical cyclone storm surge</w:t>
@@ -342,15 +324,7 @@
         <w:t xml:space="preserve"> </w:t>
       </w:r>
       <w:r>
-        <w:t xml:space="preserve">extent at least) with the core </w:t>
-      </w:r>
-      <w:proofErr w:type="spellStart"/>
-      <w:r>
-        <w:t>climada</w:t>
-      </w:r>
-      <w:proofErr w:type="spellEnd"/>
-      <w:r>
-        <w:t xml:space="preserve"> tropical cyclone hazard module. Please</w:t>
+        <w:t>extent at least) with the core climada tropical cyclone hazard module. Please</w:t>
       </w:r>
     </w:p>
     <w:p>
@@ -359,76 +333,69 @@
         <w:spacing w:before="5" w:line="239" w:lineRule="auto"/>
         <w:ind w:right="143"/>
       </w:pPr>
+      <w:r>
+        <w:t xml:space="preserve">recall that climada stores the hazard information for each </w:t>
+      </w:r>
+      <w:proofErr w:type="spellStart"/>
+      <w:r>
+        <w:t>event_i</w:t>
+      </w:r>
+      <w:proofErr w:type="spellEnd"/>
+      <w:r>
+        <w:t xml:space="preserve"> at each </w:t>
+      </w:r>
+      <w:proofErr w:type="spellStart"/>
+      <w:r>
+        <w:t>centroid_j</w:t>
+      </w:r>
+      <w:proofErr w:type="spellEnd"/>
+      <w:r>
+        <w:t xml:space="preserve"> as </w:t>
+      </w:r>
+      <w:proofErr w:type="spellStart"/>
+      <w:r>
+        <w:rPr>
+          <w:spacing w:val="-1"/>
+        </w:rPr>
+        <w:t>hazard.arr</w:t>
+      </w:r>
+      <w:proofErr w:type="spellEnd"/>
+      <w:r>
+        <w:rPr>
+          <w:spacing w:val="-1"/>
+        </w:rPr>
+        <w:t>(</w:t>
+      </w:r>
+      <w:proofErr w:type="spellStart"/>
+      <w:r>
+        <w:rPr>
+          <w:spacing w:val="-1"/>
+        </w:rPr>
+        <w:t>event_</w:t>
+      </w:r>
       <w:proofErr w:type="gramStart"/>
       <w:r>
-        <w:t>recall</w:t>
+        <w:rPr>
+          <w:spacing w:val="-1"/>
+        </w:rPr>
+        <w:t>i,centroid</w:t>
       </w:r>
       <w:proofErr w:type="gramEnd"/>
       <w:r>
-        <w:t xml:space="preserve"> that </w:t>
-      </w:r>
-      <w:proofErr w:type="spellStart"/>
-      <w:r>
-        <w:t>climada</w:t>
+        <w:rPr>
+          <w:spacing w:val="-1"/>
+        </w:rPr>
+        <w:t>_j</w:t>
       </w:r>
       <w:proofErr w:type="spellEnd"/>
       <w:r>
-        <w:t xml:space="preserve"> stores the hazard information for each </w:t>
-      </w:r>
-      <w:proofErr w:type="spellStart"/>
-      <w:r>
-        <w:t>event_i</w:t>
-      </w:r>
-      <w:proofErr w:type="spellEnd"/>
-      <w:r>
-        <w:t xml:space="preserve"> at each </w:t>
-      </w:r>
-      <w:proofErr w:type="spellStart"/>
-      <w:r>
-        <w:t>centroid_j</w:t>
-      </w:r>
-      <w:proofErr w:type="spellEnd"/>
-      <w:r>
-        <w:t xml:space="preserve"> as </w:t>
-      </w:r>
-      <w:proofErr w:type="spellStart"/>
-      <w:r>
-        <w:rPr>
-          <w:spacing w:val="-1"/>
-        </w:rPr>
-        <w:t>hazard.arr</w:t>
-      </w:r>
-      <w:proofErr w:type="spellEnd"/>
-      <w:r>
-        <w:rPr>
-          <w:spacing w:val="-1"/>
-        </w:rPr>
-        <w:t>(</w:t>
-      </w:r>
-      <w:proofErr w:type="spellStart"/>
-      <w:r>
-        <w:rPr>
-          <w:spacing w:val="-1"/>
-        </w:rPr>
-        <w:t>event_i,centroid_j</w:t>
-      </w:r>
-      <w:proofErr w:type="spellEnd"/>
-      <w:r>
         <w:rPr>
           <w:spacing w:val="-1"/>
         </w:rPr>
         <w:t>).</w:t>
       </w:r>
       <w:r>
-        <w:t xml:space="preserve"> Hence any </w:t>
-      </w:r>
-      <w:proofErr w:type="spellStart"/>
-      <w:r>
-        <w:t>climada</w:t>
-      </w:r>
-      <w:proofErr w:type="spellEnd"/>
-      <w:r>
-        <w:t xml:space="preserve"> hazard event</w:t>
+        <w:t xml:space="preserve"> Hence any climada hazard event</w:t>
       </w:r>
       <w:r>
         <w:rPr>
@@ -464,15 +431,7 @@
         <w:t xml:space="preserve"> </w:t>
       </w:r>
       <w:r>
-        <w:t xml:space="preserve">but also a full set of probabilistic (storm) events for a given hazard in a given region. See the core </w:t>
-      </w:r>
-      <w:proofErr w:type="spellStart"/>
-      <w:r>
-        <w:t>climada</w:t>
-      </w:r>
-      <w:proofErr w:type="spellEnd"/>
-      <w:r>
-        <w:t xml:space="preserve"> manual for details.</w:t>
+        <w:t>but also a full set of probabilistic (storm) events for a given hazard in a given region. See the core climada manual for details.</w:t>
       </w:r>
     </w:p>
     <w:p>
@@ -555,27 +514,39 @@
         <w:t xml:space="preserve"> i.e. it takes </w:t>
       </w:r>
       <w:proofErr w:type="spellStart"/>
+      <w:r>
+        <w:rPr>
+          <w:spacing w:val="-1"/>
+        </w:rPr>
+        <w:t>hazard.arr</w:t>
+      </w:r>
+      <w:proofErr w:type="spellEnd"/>
+      <w:r>
+        <w:rPr>
+          <w:spacing w:val="-1"/>
+        </w:rPr>
+        <w:t>(</w:t>
+      </w:r>
+      <w:proofErr w:type="spellStart"/>
+      <w:r>
+        <w:rPr>
+          <w:spacing w:val="-1"/>
+        </w:rPr>
+        <w:t>event_</w:t>
+      </w:r>
       <w:proofErr w:type="gramStart"/>
       <w:r>
         <w:rPr>
           <w:spacing w:val="-1"/>
         </w:rPr>
-        <w:t>hazard.arr</w:t>
-      </w:r>
-      <w:proofErr w:type="spellEnd"/>
-      <w:r>
-        <w:rPr>
-          <w:spacing w:val="-1"/>
-        </w:rPr>
-        <w:t>(</w:t>
-      </w:r>
-      <w:proofErr w:type="spellStart"/>
+        <w:t>i,centroid</w:t>
+      </w:r>
       <w:proofErr w:type="gramEnd"/>
       <w:r>
         <w:rPr>
           <w:spacing w:val="-1"/>
         </w:rPr>
-        <w:t>event_i,centroid_j</w:t>
+        <w:t>_j</w:t>
       </w:r>
       <w:proofErr w:type="spellEnd"/>
       <w:r>
@@ -736,13 +707,16 @@
         <w:pStyle w:val="BodyText"/>
         <w:ind w:right="872" w:firstLine="600"/>
       </w:pPr>
+      <w:r>
+        <w:t xml:space="preserve">surge height [m] = </w:t>
+      </w:r>
       <w:proofErr w:type="gramStart"/>
       <w:r>
-        <w:t>surge</w:t>
+        <w:t>max( f</w:t>
       </w:r>
       <w:proofErr w:type="gramEnd"/>
       <w:r>
-        <w:t xml:space="preserve"> height [m] = max( f(wind speed [m/s]) - elevation </w:t>
+        <w:t xml:space="preserve">(wind speed [m/s]) - elevation </w:t>
       </w:r>
       <w:r>
         <w:rPr>
@@ -775,13 +749,16 @@
         <w:spacing w:line="274" w:lineRule="exact"/>
         <w:ind w:right="143"/>
       </w:pPr>
+      <w:r>
+        <w:t xml:space="preserve">where you find </w:t>
+      </w:r>
       <w:proofErr w:type="gramStart"/>
       <w:r>
-        <w:t>where</w:t>
+        <w:t>f(</w:t>
       </w:r>
       <w:proofErr w:type="gramEnd"/>
       <w:r>
-        <w:t xml:space="preserve"> you find f(wind speed) documented further below and the elevation is the elevation of the centroid, inferred from the bathymetry data.</w:t>
+        <w:t>wind speed) documented further below and the elevation is the elevation of the centroid, inferred from the bathymetry data.</w:t>
       </w:r>
     </w:p>
     <w:p>
@@ -799,15 +776,12 @@
         <w:ind w:right="143"/>
       </w:pPr>
       <w:r>
-        <w:t xml:space="preserve">We do present a crude approach here, but given the many other uncertainties in the full economics of climate adaptation calculations, the method provides </w:t>
-      </w:r>
-      <w:proofErr w:type="gramStart"/>
-      <w:r>
-        <w:t>good</w:t>
-      </w:r>
-      <w:proofErr w:type="gramEnd"/>
-      <w:r>
-        <w:t xml:space="preserve"> enough a basis for the intended purpose.</w:t>
+        <w:t>We do present a crude approach here, but given the many other uncertainties in the full economics of clima</w:t>
+      </w:r>
+      <w:bookmarkStart w:id="0" w:name="_GoBack"/>
+      <w:bookmarkEnd w:id="0"/>
+      <w:r>
+        <w:t>te adaptation calculations, the method provides good enough a basis for the intended purpose.</w:t>
       </w:r>
     </w:p>
     <w:p>
@@ -832,6 +806,7 @@
       <w:r>
         <w:rPr>
           <w:rFonts w:ascii="Courier"/>
+          <w:b/>
           <w:spacing w:val="-1"/>
         </w:rPr>
         <w:t>tc_surge_TEST</w:t>
@@ -860,19 +835,11 @@
         </w:sectPr>
       </w:pPr>
       <w:proofErr w:type="spellStart"/>
-      <w:proofErr w:type="gramStart"/>
       <w:r>
         <w:rPr>
           <w:rFonts w:ascii="Courier"/>
         </w:rPr>
-        <w:t>tc</w:t>
-      </w:r>
-      <w:proofErr w:type="gramEnd"/>
-      <w:r>
-        <w:rPr>
-          <w:rFonts w:ascii="Courier"/>
-        </w:rPr>
-        <w:t>_surge_hazard_create</w:t>
+        <w:t>tc_surge_hazard_create</w:t>
       </w:r>
       <w:proofErr w:type="spellEnd"/>
       <w:r>
@@ -923,7 +890,7 @@
                     </pic:cNvPicPr>
                   </pic:nvPicPr>
                   <pic:blipFill>
-                    <a:blip r:embed="rId9">
+                    <a:blip r:embed="rId8">
                       <a:extLst>
                         <a:ext uri="{28A0092B-C50C-407E-A947-70E740481C1C}">
                           <a14:useLocalDpi xmlns:a14="http://schemas.microsoft.com/office/drawing/2010/main" val="0"/>
@@ -960,13 +927,8 @@
           </wp:anchor>
         </w:drawing>
       </w:r>
-      <w:proofErr w:type="gramStart"/>
-      <w:r>
-        <w:t>based</w:t>
-      </w:r>
-      <w:proofErr w:type="gramEnd"/>
-      <w:r>
-        <w:t xml:space="preserve"> on an existing tropical cyclone (TC) hazard event set (see e.g. </w:t>
+      <w:r>
+        <w:t xml:space="preserve">based on an existing tropical cyclone (TC) hazard event set (see e.g. </w:t>
       </w:r>
       <w:proofErr w:type="spellStart"/>
       <w:r>
@@ -985,7 +947,6 @@
         <w:pStyle w:val="BodyText"/>
         <w:ind w:left="4022" w:right="143"/>
       </w:pPr>
-      <w:proofErr w:type="gramStart"/>
       <w:r>
         <w:t xml:space="preserve">The </w:t>
       </w:r>
@@ -1005,11 +966,7 @@
         <w:t xml:space="preserve"> </w:t>
       </w:r>
       <w:r>
-        <w:t>(ETOPO1) for a region in Bangladesh (the city of Barisal is denoted).</w:t>
-      </w:r>
-      <w:proofErr w:type="gramEnd"/>
-      <w:r>
-        <w:t xml:space="preserve"> Note the very high resolution of the elevation information.</w:t>
+        <w:t>(ETOPO1) for a region in Bangladesh (the city of Barisal is denoted). Note the very high resolution of the elevation information.</w:t>
       </w:r>
     </w:p>
     <w:p>
@@ -1146,7 +1103,7 @@
                     </pic:cNvPicPr>
                   </pic:nvPicPr>
                   <pic:blipFill>
-                    <a:blip r:embed="rId10">
+                    <a:blip r:embed="rId9">
                       <a:extLst>
                         <a:ext uri="{28A0092B-C50C-407E-A947-70E740481C1C}">
                           <a14:useLocalDpi xmlns:a14="http://schemas.microsoft.com/office/drawing/2010/main" val="0"/>
@@ -1183,7 +1140,6 @@
           </wp:anchor>
         </w:drawing>
       </w:r>
-      <w:proofErr w:type="gramStart"/>
       <w:r>
         <w:t xml:space="preserve">For comparison, the </w:t>
       </w:r>
@@ -1200,11 +1156,7 @@
         <w:t xml:space="preserve"> </w:t>
       </w:r>
       <w:r>
-        <w:t>bathymetry dataset (ETOPO2) for the same region (a bit larger area shown).</w:t>
-      </w:r>
-      <w:proofErr w:type="gramEnd"/>
-      <w:r>
-        <w:t xml:space="preserve"> Note the kind of ‘tiles’ in the land area, leading to artificial ‘steps’ in elevation of a few decimeters</w:t>
+        <w:t>bathymetry dataset (ETOPO2) for the same region (a bit larger area shown). Note the kind of ‘tiles’ in the land area, leading to artificial ‘steps’ in elevation of a few decimeters</w:t>
       </w:r>
       <w:r>
         <w:rPr>
@@ -1248,7 +1200,7 @@
                     </pic:cNvPicPr>
                   </pic:nvPicPr>
                   <pic:blipFill>
-                    <a:blip r:embed="rId11">
+                    <a:blip r:embed="rId10">
                       <a:extLst>
                         <a:ext uri="{28A0092B-C50C-407E-A947-70E740481C1C}">
                           <a14:useLocalDpi xmlns:a14="http://schemas.microsoft.com/office/drawing/2010/main" val="0"/>
@@ -1295,17 +1247,14 @@
         <w:spacing w:before="69"/>
         <w:ind w:left="0" w:right="143"/>
       </w:pPr>
-      <w:proofErr w:type="gramStart"/>
-      <w:r>
-        <w:t xml:space="preserve">Comparison of maximum gust </w:t>
-      </w:r>
-      <w:proofErr w:type="spellStart"/>
-      <w:r>
-        <w:t>windfield</w:t>
-      </w:r>
-      <w:proofErr w:type="spellEnd"/>
-      <w:r>
-        <w:t xml:space="preserve"> (left) and resulting surge height field </w:t>
+      <w:r>
+        <w:t>Comparison of maximum gust wind</w:t>
+      </w:r>
+      <w:r>
+        <w:t xml:space="preserve"> </w:t>
+      </w:r>
+      <w:r>
+        <w:t xml:space="preserve">field (left) and resulting surge height field </w:t>
       </w:r>
       <w:r>
         <w:rPr>
@@ -1340,7 +1289,6 @@
         </w:rPr>
         <w:t>2007).</w:t>
       </w:r>
-      <w:proofErr w:type="gramEnd"/>
     </w:p>
     <w:p>
       <w:pPr>
@@ -1405,7 +1353,7 @@
                           </pic:cNvPicPr>
                         </pic:nvPicPr>
                         <pic:blipFill>
-                          <a:blip r:embed="rId12">
+                          <a:blip r:embed="rId11">
                             <a:extLst>
                               <a:ext uri="{28A0092B-C50C-407E-A947-70E740481C1C}">
                                 <a14:useLocalDpi xmlns:a14="http://schemas.microsoft.com/office/drawing/2010/main" val="0"/>
@@ -1431,14 +1379,14 @@
                           </a:ln>
                           <a:extLst>
                             <a:ext uri="{909E8E84-426E-40dd-AFC4-6F175D3DCCD1}">
-                              <a14:hiddenFill xmlns:a14="http://schemas.microsoft.com/office/drawing/2010/main">
+                              <a14:hiddenFill xmlns:a14="http://schemas.microsoft.com/office/drawing/2010/main" xmlns:w="http://schemas.openxmlformats.org/wordprocessingml/2006/main" xmlns:w10="urn:schemas-microsoft-com:office:word" xmlns:v="urn:schemas-microsoft-com:vml" xmlns:o="urn:schemas-microsoft-com:office:office" xmlns="">
                                 <a:solidFill>
                                   <a:srgbClr val="FFFFFF"/>
                                 </a:solidFill>
                               </a14:hiddenFill>
                             </a:ext>
                             <a:ext uri="{91240B29-F687-4f45-9708-019B960494DF}">
-                              <a14:hiddenLine xmlns:a14="http://schemas.microsoft.com/office/drawing/2010/main" w="9525">
+                              <a14:hiddenLine xmlns:a14="http://schemas.microsoft.com/office/drawing/2010/main" xmlns:w="http://schemas.openxmlformats.org/wordprocessingml/2006/main" xmlns:w10="urn:schemas-microsoft-com:office:word" xmlns:v="urn:schemas-microsoft-com:vml" xmlns:o="urn:schemas-microsoft-com:office:office" xmlns="" w="9525">
                                 <a:solidFill>
                                   <a:srgbClr val="000000"/>
                                 </a:solidFill>
@@ -1458,7 +1406,7 @@
                           </pic:cNvPicPr>
                         </pic:nvPicPr>
                         <pic:blipFill>
-                          <a:blip r:embed="rId13">
+                          <a:blip r:embed="rId12">
                             <a:extLst>
                               <a:ext uri="{28A0092B-C50C-407E-A947-70E740481C1C}">
                                 <a14:useLocalDpi xmlns:a14="http://schemas.microsoft.com/office/drawing/2010/main" val="0"/>
@@ -1484,14 +1432,14 @@
                           </a:ln>
                           <a:extLst>
                             <a:ext uri="{909E8E84-426E-40dd-AFC4-6F175D3DCCD1}">
-                              <a14:hiddenFill xmlns:a14="http://schemas.microsoft.com/office/drawing/2010/main">
+                              <a14:hiddenFill xmlns:a14="http://schemas.microsoft.com/office/drawing/2010/main" xmlns:w="http://schemas.openxmlformats.org/wordprocessingml/2006/main" xmlns:w10="urn:schemas-microsoft-com:office:word" xmlns:v="urn:schemas-microsoft-com:vml" xmlns:o="urn:schemas-microsoft-com:office:office" xmlns="">
                                 <a:solidFill>
                                   <a:srgbClr val="FFFFFF"/>
                                 </a:solidFill>
                               </a14:hiddenFill>
                             </a:ext>
                             <a:ext uri="{91240B29-F687-4f45-9708-019B960494DF}">
-                              <a14:hiddenLine xmlns:a14="http://schemas.microsoft.com/office/drawing/2010/main" w="9525">
+                              <a14:hiddenLine xmlns:a14="http://schemas.microsoft.com/office/drawing/2010/main" xmlns:w="http://schemas.openxmlformats.org/wordprocessingml/2006/main" xmlns:w10="urn:schemas-microsoft-com:office:word" xmlns:v="urn:schemas-microsoft-com:vml" xmlns:o="urn:schemas-microsoft-com:office:office" xmlns="" w="9525">
                                 <a:solidFill>
                                   <a:srgbClr val="000000"/>
                                 </a:solidFill>
@@ -1568,7 +1516,6 @@
         <w:spacing w:before="88" w:line="220" w:lineRule="auto"/>
         <w:ind w:left="4459" w:right="143"/>
       </w:pPr>
-      <w:proofErr w:type="gramStart"/>
       <w:r>
         <w:t xml:space="preserve">The simple linear relationship </w:t>
       </w:r>
@@ -1608,7 +1555,6 @@
       <w:r>
         <w:t>.</w:t>
       </w:r>
-      <w:proofErr w:type="gramEnd"/>
       <w:r>
         <w:rPr>
           <w:spacing w:val="-1"/>
@@ -1642,11 +1588,9 @@
         <w:spacing w:before="12" w:line="274" w:lineRule="exact"/>
         <w:ind w:left="4459" w:right="143"/>
       </w:pPr>
-      <w:proofErr w:type="gramStart"/>
       <w:r>
         <w:t>surge</w:t>
       </w:r>
-      <w:proofErr w:type="gramEnd"/>
       <w:r>
         <w:rPr>
           <w:spacing w:val="-1"/>
@@ -1713,11 +1657,9 @@
         <w:spacing w:line="238" w:lineRule="auto"/>
         <w:ind w:left="4459" w:right="213"/>
       </w:pPr>
-      <w:proofErr w:type="gramStart"/>
       <w:r>
         <w:t>v</w:t>
       </w:r>
-      <w:proofErr w:type="gramEnd"/>
       <w:r>
         <w:rPr>
           <w:position w:val="-2"/>
@@ -2238,6 +2180,45 @@
           <w:sz w:val="26"/>
           <w:szCs w:val="26"/>
         </w:rPr>
+      </w:pPr>
+    </w:p>
+    <w:p>
+      <w:pPr>
+        <w:pStyle w:val="BodyText"/>
+        <w:ind w:right="1046"/>
+      </w:pPr>
+      <w:r>
+        <w:t xml:space="preserve">If you run, </w:t>
+      </w:r>
+      <w:proofErr w:type="spellStart"/>
+      <w:r>
+        <w:rPr>
+          <w:rFonts w:ascii="Courier"/>
+          <w:spacing w:val="-1"/>
+        </w:rPr>
+        <w:t>tc_surge_TEST</w:t>
+      </w:r>
+      <w:proofErr w:type="spellEnd"/>
+      <w:r>
+        <w:rPr>
+          <w:rFonts w:ascii="Courier"/>
+        </w:rPr>
+        <w:t xml:space="preserve"> </w:t>
+      </w:r>
+      <w:r>
+        <w:t>you get</w:t>
+      </w:r>
+      <w:r>
+        <w:t xml:space="preserve"> (colors might be different)</w:t>
+      </w:r>
+      <w:r>
+        <w:t>:</w:t>
+      </w:r>
+    </w:p>
+    <w:p>
+      <w:pPr>
+        <w:pStyle w:val="BodyText"/>
+        <w:ind w:right="1046"/>
       </w:pPr>
     </w:p>
     <w:p>
@@ -2589,15 +2570,13 @@
       </w:pPr>
       <w:r>
         <w:lastRenderedPageBreak/>
-        <w:t xml:space="preserve">We then create the </w:t>
-      </w:r>
-      <w:proofErr w:type="spellStart"/>
-      <w:r>
-        <w:t>windfields</w:t>
-      </w:r>
-      <w:proofErr w:type="spellEnd"/>
-      <w:r>
-        <w:t xml:space="preserve"> for all events </w:t>
+        <w:t>We then create the wind</w:t>
+      </w:r>
+      <w:r>
+        <w:t xml:space="preserve"> </w:t>
+      </w:r>
+      <w:r>
+        <w:t xml:space="preserve">fields for all events </w:t>
       </w:r>
       <w:r>
         <w:rPr>
@@ -3121,7 +3100,6 @@
         <w:spacing w:before="25" w:line="232" w:lineRule="auto"/>
         <w:ind w:right="124"/>
       </w:pPr>
-      <w:proofErr w:type="gramStart"/>
       <w:r>
         <w:t xml:space="preserve">The bathymetry (light green and blue), topography (yellow to red) and the surge as </w:t>
       </w:r>
@@ -3141,15 +3119,7 @@
         <w:t xml:space="preserve"> </w:t>
       </w:r>
       <w:r>
-        <w:t>of surge (the maximum surge height of all events, not a particular one).</w:t>
-      </w:r>
-      <w:proofErr w:type="gramEnd"/>
-      <w:r>
-        <w:t xml:space="preserve"> </w:t>
-      </w:r>
-      <w:proofErr w:type="gramStart"/>
-      <w:r>
-        <w:t>1 voxel</w:t>
+        <w:t>of surge (the maximum surge height of all events, not a particular one). 1 voxel</w:t>
       </w:r>
       <w:r>
         <w:rPr>
@@ -3169,11 +3139,7 @@
         <w:t>2</w:t>
       </w:r>
       <w:r>
-        <w:t>.</w:t>
-      </w:r>
-      <w:proofErr w:type="gramEnd"/>
-      <w:r>
-        <w:t xml:space="preserve"> Tiny red dots indicate centroids, black line the seashore.</w:t>
+        <w:t>. Tiny red dots indicate centroids, black line the seashore.</w:t>
       </w:r>
     </w:p>
     <w:sectPr>
@@ -3186,7 +3152,7 @@
 </file>
 
 <file path=word/endnotes.xml><?xml version="1.0" encoding="utf-8"?>
-<w:endnotes xmlns:wpc="http://schemas.microsoft.com/office/word/2010/wordprocessingCanvas" xmlns:mo="http://schemas.microsoft.com/office/mac/office/2008/main" xmlns:mc="http://schemas.openxmlformats.org/markup-compatibility/2006" xmlns:mv="urn:schemas-microsoft-com:mac:vml" xmlns:o="urn:schemas-microsoft-com:office:office" xmlns:r="http://schemas.openxmlformats.org/officeDocument/2006/relationships" xmlns:m="http://schemas.openxmlformats.org/officeDocument/2006/math" xmlns:v="urn:schemas-microsoft-com:vml" xmlns:wp14="http://schemas.microsoft.com/office/word/2010/wordprocessingDrawing" xmlns:wp="http://schemas.openxmlformats.org/drawingml/2006/wordprocessingDrawing" xmlns:w10="urn:schemas-microsoft-com:office:word" xmlns:w="http://schemas.openxmlformats.org/wordprocessingml/2006/main" xmlns:w14="http://schemas.microsoft.com/office/word/2010/wordml" xmlns:wpg="http://schemas.microsoft.com/office/word/2010/wordprocessingGroup" xmlns:wpi="http://schemas.microsoft.com/office/word/2010/wordprocessingInk" xmlns:wne="http://schemas.microsoft.com/office/word/2006/wordml" xmlns:wps="http://schemas.microsoft.com/office/word/2010/wordprocessingShape" mc:Ignorable="w14 wp14">
+<w:endnotes xmlns:wpc="http://schemas.microsoft.com/office/word/2010/wordprocessingCanvas" xmlns:mo="http://schemas.microsoft.com/office/mac/office/2008/main" xmlns:mc="http://schemas.openxmlformats.org/markup-compatibility/2006" xmlns:mv="urn:schemas-microsoft-com:mac:vml" xmlns:o="urn:schemas-microsoft-com:office:office" xmlns:r="http://schemas.openxmlformats.org/officeDocument/2006/relationships" xmlns:m="http://schemas.openxmlformats.org/officeDocument/2006/math" xmlns:v="urn:schemas-microsoft-com:vml" xmlns:wp14="http://schemas.microsoft.com/office/word/2010/wordprocessingDrawing" xmlns:wp="http://schemas.openxmlformats.org/drawingml/2006/wordprocessingDrawing" xmlns:w10="urn:schemas-microsoft-com:office:word" xmlns:w="http://schemas.openxmlformats.org/wordprocessingml/2006/main" xmlns:w14="http://schemas.microsoft.com/office/word/2010/wordml" xmlns:w15="http://schemas.microsoft.com/office/word/2012/wordml" xmlns:wpg="http://schemas.microsoft.com/office/word/2010/wordprocessingGroup" xmlns:wpi="http://schemas.microsoft.com/office/word/2010/wordprocessingInk" xmlns:wne="http://schemas.microsoft.com/office/word/2006/wordml" xmlns:wps="http://schemas.microsoft.com/office/word/2010/wordprocessingShape" mc:Ignorable="w14 w15 wp14">
   <w:endnote w:type="separator" w:id="-1">
     <w:p>
       <w:r>
@@ -3205,7 +3171,7 @@
 </file>
 
 <file path=word/footnotes.xml><?xml version="1.0" encoding="utf-8"?>
-<w:footnotes xmlns:wpc="http://schemas.microsoft.com/office/word/2010/wordprocessingCanvas" xmlns:mo="http://schemas.microsoft.com/office/mac/office/2008/main" xmlns:mc="http://schemas.openxmlformats.org/markup-compatibility/2006" xmlns:mv="urn:schemas-microsoft-com:mac:vml" xmlns:o="urn:schemas-microsoft-com:office:office" xmlns:r="http://schemas.openxmlformats.org/officeDocument/2006/relationships" xmlns:m="http://schemas.openxmlformats.org/officeDocument/2006/math" xmlns:v="urn:schemas-microsoft-com:vml" xmlns:wp14="http://schemas.microsoft.com/office/word/2010/wordprocessingDrawing" xmlns:wp="http://schemas.openxmlformats.org/drawingml/2006/wordprocessingDrawing" xmlns:w10="urn:schemas-microsoft-com:office:word" xmlns:w="http://schemas.openxmlformats.org/wordprocessingml/2006/main" xmlns:w14="http://schemas.microsoft.com/office/word/2010/wordml" xmlns:wpg="http://schemas.microsoft.com/office/word/2010/wordprocessingGroup" xmlns:wpi="http://schemas.microsoft.com/office/word/2010/wordprocessingInk" xmlns:wne="http://schemas.microsoft.com/office/word/2006/wordml" xmlns:wps="http://schemas.microsoft.com/office/word/2010/wordprocessingShape" mc:Ignorable="w14 wp14">
+<w:footnotes xmlns:wpc="http://schemas.microsoft.com/office/word/2010/wordprocessingCanvas" xmlns:mo="http://schemas.microsoft.com/office/mac/office/2008/main" xmlns:mc="http://schemas.openxmlformats.org/markup-compatibility/2006" xmlns:mv="urn:schemas-microsoft-com:mac:vml" xmlns:o="urn:schemas-microsoft-com:office:office" xmlns:r="http://schemas.openxmlformats.org/officeDocument/2006/relationships" xmlns:m="http://schemas.openxmlformats.org/officeDocument/2006/math" xmlns:v="urn:schemas-microsoft-com:vml" xmlns:wp14="http://schemas.microsoft.com/office/word/2010/wordprocessingDrawing" xmlns:wp="http://schemas.openxmlformats.org/drawingml/2006/wordprocessingDrawing" xmlns:w10="urn:schemas-microsoft-com:office:word" xmlns:w="http://schemas.openxmlformats.org/wordprocessingml/2006/main" xmlns:w14="http://schemas.microsoft.com/office/word/2010/wordml" xmlns:w15="http://schemas.microsoft.com/office/word/2012/wordml" xmlns:wpg="http://schemas.microsoft.com/office/word/2010/wordprocessingGroup" xmlns:wpi="http://schemas.microsoft.com/office/word/2010/wordprocessingInk" xmlns:wne="http://schemas.microsoft.com/office/word/2006/wordml" xmlns:wps="http://schemas.microsoft.com/office/word/2010/wordprocessingShape" mc:Ignorable="w14 w15 wp14">
   <w:footnote w:type="separator" w:id="-1">
     <w:p>
       <w:r>
@@ -3256,7 +3222,7 @@
             <w:sz w:val="18"/>
             <w:szCs w:val="18"/>
           </w:rPr>
-          <w:t>https://github.com/davidnbresch/climada_module_etopo</w:t>
+          <w:t>https://github.com/davidnbresch/climada_module_elevation_models</w:t>
         </w:r>
       </w:hyperlink>
       <w:r>
@@ -3277,7 +3243,6 @@
           <w:rFonts w:ascii="Arial" w:hAnsi="Arial" w:cs="Arial"/>
           <w:sz w:val="18"/>
           <w:szCs w:val="18"/>
-          <w:lang w:val="de-DE"/>
         </w:rPr>
       </w:pPr>
       <w:r>
@@ -3317,7 +3282,6 @@
           <w:rFonts w:ascii="Arial" w:hAnsi="Arial" w:cs="Arial"/>
           <w:sz w:val="18"/>
           <w:szCs w:val="18"/>
-          <w:lang w:val="de-DE"/>
         </w:rPr>
       </w:pPr>
       <w:r>
@@ -3335,45 +3299,39 @@
           <w:sz w:val="18"/>
           <w:szCs w:val="18"/>
         </w:rPr>
-        <w:t xml:space="preserve"> This convention is most useful, as the damage-relevant surge height </w:t>
-      </w:r>
-      <w:proofErr w:type="spellStart"/>
-      <w:proofErr w:type="gramStart"/>
+        <w:t xml:space="preserve"> This convention is most useful, as the </w:t>
+      </w:r>
       <w:r>
         <w:rPr>
           <w:rFonts w:ascii="Arial" w:hAnsi="Arial" w:cs="Arial"/>
           <w:sz w:val="18"/>
           <w:szCs w:val="18"/>
         </w:rPr>
-        <w:t>ist</w:t>
-      </w:r>
-      <w:proofErr w:type="spellEnd"/>
-      <w:proofErr w:type="gramEnd"/>
+        <w:t>damage-relevant surge height is</w:t>
+      </w:r>
       <w:r>
         <w:rPr>
           <w:rFonts w:ascii="Arial" w:hAnsi="Arial" w:cs="Arial"/>
           <w:sz w:val="18"/>
           <w:szCs w:val="18"/>
         </w:rPr>
-        <w:t xml:space="preserve"> the height oft he surge at each asset’s location, i.e. the centroid. This way, the elevation oft the centroid does not need to be known at the time of damage calculation (in code </w:t>
-      </w:r>
-      <w:proofErr w:type="spellStart"/>
+        <w:t xml:space="preserve"> the height of</w:t>
+      </w:r>
       <w:r>
         <w:rPr>
           <w:rFonts w:ascii="Arial" w:hAnsi="Arial" w:cs="Arial"/>
           <w:sz w:val="18"/>
           <w:szCs w:val="18"/>
         </w:rPr>
-        <w:t>climada</w:t>
-      </w:r>
-      <w:proofErr w:type="spellEnd"/>
+        <w:t xml:space="preserve"> t</w:t>
+      </w:r>
       <w:r>
         <w:rPr>
           <w:rFonts w:ascii="Arial" w:hAnsi="Arial" w:cs="Arial"/>
           <w:sz w:val="18"/>
           <w:szCs w:val="18"/>
         </w:rPr>
-        <w:t>), but only at the time oft the generation oft the storm surge hazard event set.</w:t>
+        <w:t>he surge at each asset’s location, i.e. the centroid. This way, the elevation oft the centroid does not need to be known at the time of damage calculation (in code climada), but only at the time oft the generation oft the storm surge hazard event set.</w:t>
       </w:r>
     </w:p>
   </w:footnote>
@@ -3450,7 +3408,15 @@
           <w:sz w:val="18"/>
           <w:szCs w:val="18"/>
         </w:rPr>
-        <w:t xml:space="preserve">get </w:t>
+        <w:t>get</w:t>
+      </w:r>
+      <w:r>
+        <w:rPr>
+          <w:rFonts w:ascii="Arial" w:hAnsi="Arial" w:cs="Arial"/>
+          <w:sz w:val="18"/>
+          <w:szCs w:val="18"/>
+        </w:rPr>
+        <w:t xml:space="preserve"> </w:t>
       </w:r>
       <w:hyperlink r:id="rId3" w:history="1">
         <w:r>
@@ -3460,7 +3426,7 @@
             <w:sz w:val="18"/>
             <w:szCs w:val="18"/>
           </w:rPr>
-          <w:t>https://github.com/davidnbresch/climada_module_etopo</w:t>
+          <w:t>https://github.com/davidnbresch/climada_module_elevation_models</w:t>
         </w:r>
       </w:hyperlink>
       <w:r>
@@ -3498,54 +3464,26 @@
           <w:sz w:val="18"/>
           <w:szCs w:val="18"/>
         </w:rPr>
-        <w:t xml:space="preserve"> Liming </w:t>
-      </w:r>
-      <w:proofErr w:type="spellStart"/>
-      <w:r>
+        <w:t xml:space="preserve"> Liming Xu, 2010: A SIMPLE COASTLINE STORM SURGE MODEL BASED ON PRE-RUN</w:t>
+      </w:r>
+    </w:p>
+    <w:p>
+      <w:pPr>
+        <w:pStyle w:val="FootnoteText"/>
         <w:rPr>
           <w:rFonts w:ascii="Arial" w:hAnsi="Arial" w:cs="Arial"/>
           <w:sz w:val="18"/>
           <w:szCs w:val="18"/>
         </w:rPr>
-        <w:t>Xu</w:t>
-      </w:r>
-      <w:proofErr w:type="spellEnd"/>
+      </w:pPr>
       <w:r>
         <w:rPr>
           <w:rFonts w:ascii="Arial" w:hAnsi="Arial" w:cs="Arial"/>
           <w:sz w:val="18"/>
           <w:szCs w:val="18"/>
         </w:rPr>
-        <w:t>, 2010: A SIMPLE COASTLINE STORM SURGE MODEL BASED ON PRE-RUN</w:t>
-      </w:r>
-    </w:p>
-    <w:p>
-      <w:pPr>
-        <w:pStyle w:val="FootnoteText"/>
-        <w:rPr>
-          <w:rFonts w:ascii="Arial" w:hAnsi="Arial" w:cs="Arial"/>
-          <w:sz w:val="18"/>
-          <w:szCs w:val="18"/>
-        </w:rPr>
-      </w:pPr>
-      <w:r>
-        <w:rPr>
-          <w:rFonts w:ascii="Arial" w:hAnsi="Arial" w:cs="Arial"/>
-          <w:sz w:val="18"/>
-          <w:szCs w:val="18"/>
-        </w:rPr>
-        <w:t xml:space="preserve">SLOSH OUTPUTS. </w:t>
-      </w:r>
-      <w:proofErr w:type="gramStart"/>
-      <w:r>
-        <w:rPr>
-          <w:rFonts w:ascii="Arial" w:hAnsi="Arial" w:cs="Arial"/>
-          <w:sz w:val="18"/>
-          <w:szCs w:val="18"/>
-        </w:rPr>
-        <w:t>29th Conference on Hurricanes and Tropical Meteorology, 10–14 May 2010, Tucson, Arizona.</w:t>
-      </w:r>
-      <w:proofErr w:type="gramEnd"/>
+        <w:t>SLOSH OUTPUTS. 29th Conference on Hurricanes and Tropical Meteorology, 10–14 May 2010, Tucson, Arizona.</w:t>
+      </w:r>
     </w:p>
   </w:footnote>
   <w:footnote w:id="6">
@@ -3579,7 +3517,7 @@
 </file>
 
 <file path=word/styles.xml><?xml version="1.0" encoding="utf-8"?>
-<w:styles xmlns:mc="http://schemas.openxmlformats.org/markup-compatibility/2006" xmlns:r="http://schemas.openxmlformats.org/officeDocument/2006/relationships" xmlns:w="http://schemas.openxmlformats.org/wordprocessingml/2006/main" xmlns:w14="http://schemas.microsoft.com/office/word/2010/wordml" mc:Ignorable="w14">
+<w:styles xmlns:mc="http://schemas.openxmlformats.org/markup-compatibility/2006" xmlns:r="http://schemas.openxmlformats.org/officeDocument/2006/relationships" xmlns:w="http://schemas.openxmlformats.org/wordprocessingml/2006/main" xmlns:w14="http://schemas.microsoft.com/office/word/2010/wordml" xmlns:w15="http://schemas.microsoft.com/office/word/2012/wordml" mc:Ignorable="w14 w15">
   <w:docDefaults>
     <w:rPrDefault>
       <w:rPr>
@@ -3595,423 +3533,389 @@
       </w:pPr>
     </w:pPrDefault>
   </w:docDefaults>
-  <w:latentStyles w:defLockedState="0" w:defUIPriority="99" w:defSemiHidden="1" w:defUnhideWhenUsed="1" w:defQFormat="0" w:count="276">
-    <w:lsdException w:name="Normal" w:semiHidden="0" w:uiPriority="0" w:unhideWhenUsed="0" w:qFormat="1"/>
-    <w:lsdException w:name="heading 1" w:semiHidden="0" w:uiPriority="9" w:unhideWhenUsed="0" w:qFormat="1"/>
-    <w:lsdException w:name="heading 2" w:uiPriority="9" w:qFormat="1"/>
-    <w:lsdException w:name="heading 3" w:uiPriority="9" w:qFormat="1"/>
-    <w:lsdException w:name="heading 4" w:uiPriority="9" w:qFormat="1"/>
-    <w:lsdException w:name="heading 5" w:uiPriority="9" w:qFormat="1"/>
-    <w:lsdException w:name="heading 6" w:uiPriority="9" w:qFormat="1"/>
-    <w:lsdException w:name="heading 7" w:uiPriority="9" w:qFormat="1"/>
-    <w:lsdException w:name="heading 8" w:uiPriority="9" w:qFormat="1"/>
-    <w:lsdException w:name="heading 9" w:uiPriority="9" w:qFormat="1"/>
-    <w:lsdException w:name="toc 1" w:uiPriority="39"/>
-    <w:lsdException w:name="toc 2" w:uiPriority="39"/>
-    <w:lsdException w:name="toc 3" w:uiPriority="39"/>
-    <w:lsdException w:name="toc 4" w:uiPriority="39"/>
-    <w:lsdException w:name="toc 5" w:uiPriority="39"/>
-    <w:lsdException w:name="toc 6" w:uiPriority="39"/>
-    <w:lsdException w:name="toc 7" w:uiPriority="39"/>
-    <w:lsdException w:name="toc 8" w:uiPriority="39"/>
-    <w:lsdException w:name="toc 9" w:uiPriority="39"/>
-    <w:lsdException w:name="caption" w:uiPriority="35" w:qFormat="1"/>
-    <w:lsdException w:name="Title" w:semiHidden="0" w:uiPriority="10" w:unhideWhenUsed="0" w:qFormat="1"/>
-    <w:lsdException w:name="Default Paragraph Font" w:uiPriority="1"/>
-    <w:lsdException w:name="Subtitle" w:semiHidden="0" w:uiPriority="11" w:unhideWhenUsed="0" w:qFormat="1"/>
-    <w:lsdException w:name="Strong" w:semiHidden="0" w:uiPriority="22" w:unhideWhenUsed="0" w:qFormat="1"/>
-    <w:lsdException w:name="Emphasis" w:semiHidden="0" w:uiPriority="20" w:unhideWhenUsed="0" w:qFormat="1"/>
-    <w:lsdException w:name="Table Grid" w:semiHidden="0" w:uiPriority="59" w:unhideWhenUsed="0"/>
-    <w:lsdException w:name="Placeholder Text" w:unhideWhenUsed="0"/>
-    <w:lsdException w:name="No Spacing" w:semiHidden="0" w:uiPriority="1" w:unhideWhenUsed="0" w:qFormat="1"/>
-    <w:lsdException w:name="Light Shading" w:semiHidden="0" w:uiPriority="60" w:unhideWhenUsed="0"/>
-    <w:lsdException w:name="Light List" w:semiHidden="0" w:uiPriority="61" w:unhideWhenUsed="0"/>
-    <w:lsdException w:name="Light Grid" w:semiHidden="0" w:uiPriority="62" w:unhideWhenUsed="0"/>
-    <w:lsdException w:name="Medium Shading 1" w:semiHidden="0" w:uiPriority="63" w:unhideWhenUsed="0"/>
-    <w:lsdException w:name="Medium Shading 2" w:semiHidden="0" w:uiPriority="64" w:unhideWhenUsed="0"/>
-    <w:lsdException w:name="Medium List 1" w:semiHidden="0" w:uiPriority="65" w:unhideWhenUsed="0"/>
-    <w:lsdException w:name="Medium List 2" w:semiHidden="0" w:uiPriority="66" w:unhideWhenUsed="0"/>
-    <w:lsdException w:name="Medium Grid 1" w:semiHidden="0" w:uiPriority="67" w:unhideWhenUsed="0"/>
-    <w:lsdException w:name="Medium Grid 2" w:semiHidden="0" w:uiPriority="68" w:unhideWhenUsed="0"/>
-    <w:lsdException w:name="Medium Grid 3" w:semiHidden="0" w:uiPriority="69" w:unhideWhenUsed="0"/>
-    <w:lsdException w:name="Dark List" w:semiHidden="0" w:uiPriority="70" w:unhideWhenUsed="0"/>
-    <w:lsdException w:name="Colorful Shading" w:semiHidden="0" w:uiPriority="71" w:unhideWhenUsed="0"/>
-    <w:lsdException w:name="Colorful List" w:semiHidden="0" w:uiPriority="72" w:unhideWhenUsed="0"/>
-    <w:lsdException w:name="Colorful Grid" w:semiHidden="0" w:uiPriority="73" w:unhideWhenUsed="0"/>
-    <w:lsdException w:name="Light Shading Accent 1" w:semiHidden="0" w:uiPriority="60" w:unhideWhenUsed="0"/>
-    <w:lsdException w:name="Light List Accent 1" w:semiHidden="0" w:uiPriority="61" w:unhideWhenUsed="0"/>
-    <w:lsdException w:name="Light Grid Accent 1" w:semiHidden="0" w:uiPriority="62" w:unhideWhenUsed="0"/>
-    <w:lsdException w:name="Medium Shading 1 Accent 1" w:semiHidden="0" w:uiPriority="63" w:unhideWhenUsed="0"/>
-    <w:lsdException w:name="Medium Shading 2 Accent 1" w:semiHidden="0" w:uiPriority="64" w:unhideWhenUsed="0"/>
-    <w:lsdException w:name="Medium List 1 Accent 1" w:semiHidden="0" w:uiPriority="65" w:unhideWhenUsed="0"/>
-    <w:lsdException w:name="Revision" w:unhideWhenUsed="0"/>
-    <w:lsdException w:name="List Paragraph" w:semiHidden="0" w:uiPriority="34" w:unhideWhenUsed="0" w:qFormat="1"/>
-    <w:lsdException w:name="Quote" w:semiHidden="0" w:uiPriority="29" w:unhideWhenUsed="0" w:qFormat="1"/>
-    <w:lsdException w:name="Intense Quote" w:semiHidden="0" w:uiPriority="30" w:unhideWhenUsed="0" w:qFormat="1"/>
-    <w:lsdException w:name="Medium List 2 Accent 1" w:semiHidden="0" w:uiPriority="66" w:unhideWhenUsed="0"/>
-    <w:lsdException w:name="Medium Grid 1 Accent 1" w:semiHidden="0" w:uiPriority="67" w:unhideWhenUsed="0"/>
-    <w:lsdException w:name="Medium Grid 2 Accent 1" w:semiHidden="0" w:uiPriority="68" w:unhideWhenUsed="0"/>
-    <w:lsdException w:name="Medium Grid 3 Accent 1" w:semiHidden="0" w:uiPriority="69" w:unhideWhenUsed="0"/>
-    <w:lsdException w:name="Dark List Accent 1" w:semiHidden="0" w:uiPriority="70" w:unhideWhenUsed="0"/>
-    <w:lsdException w:name="Colorful Shading Accent 1" w:semiHidden="0" w:uiPriority="71" w:unhideWhenUsed="0"/>
-    <w:lsdException w:name="Colorful List Accent 1" w:semiHidden="0" w:uiPriority="72" w:unhideWhenUsed="0"/>
-    <w:lsdException w:name="Colorful Grid Accent 1" w:semiHidden="0" w:uiPriority="73" w:unhideWhenUsed="0"/>
-    <w:lsdException w:name="Light Shading Accent 2" w:semiHidden="0" w:uiPriority="60" w:unhideWhenUsed="0"/>
-    <w:lsdException w:name="Light List Accent 2" w:semiHidden="0" w:uiPriority="61" w:unhideWhenUsed="0"/>
-    <w:lsdException w:name="Light Grid Accent 2" w:semiHidden="0" w:uiPriority="62" w:unhideWhenUsed="0"/>
-    <w:lsdException w:name="Medium Shading 1 Accent 2" w:semiHidden="0" w:uiPriority="63" w:unhideWhenUsed="0"/>
-    <w:lsdException w:name="Medium Shading 2 Accent 2" w:semiHidden="0" w:uiPriority="64" w:unhideWhenUsed="0"/>
-    <w:lsdException w:name="Medium List 1 Accent 2" w:semiHidden="0" w:uiPriority="65" w:unhideWhenUsed="0"/>
-    <w:lsdException w:name="Medium List 2 Accent 2" w:semiHidden="0" w:uiPriority="66" w:unhideWhenUsed="0"/>
-    <w:lsdException w:name="Medium Grid 1 Accent 2" w:semiHidden="0" w:uiPriority="67" w:unhideWhenUsed="0"/>
-    <w:lsdException w:name="Medium Grid 2 Accent 2" w:semiHidden="0" w:uiPriority="68" w:unhideWhenUsed="0"/>
-    <w:lsdException w:name="Medium Grid 3 Accent 2" w:semiHidden="0" w:uiPriority="69" w:unhideWhenUsed="0"/>
-    <w:lsdException w:name="Dark List Accent 2" w:semiHidden="0" w:uiPriority="70" w:unhideWhenUsed="0"/>
-    <w:lsdException w:name="Colorful Shading Accent 2" w:semiHidden="0" w:uiPriority="71" w:unhideWhenUsed="0"/>
-    <w:lsdException w:name="Colorful List Accent 2" w:semiHidden="0" w:uiPriority="72" w:unhideWhenUsed="0"/>
-    <w:lsdException w:name="Colorful Grid Accent 2" w:semiHidden="0" w:uiPriority="73" w:unhideWhenUsed="0"/>
-    <w:lsdException w:name="Light Shading Accent 3" w:semiHidden="0" w:uiPriority="60" w:unhideWhenUsed="0"/>
-    <w:lsdException w:name="Light List Accent 3" w:semiHidden="0" w:uiPriority="61" w:unhideWhenUsed="0"/>
-    <w:lsdException w:name="Light Grid Accent 3" w:semiHidden="0" w:uiPriority="62" w:unhideWhenUsed="0"/>
-    <w:lsdException w:name="Medium Shading 1 Accent 3" w:semiHidden="0" w:uiPriority="63" w:unhideWhenUsed="0"/>
-    <w:lsdException w:name="Medium Shading 2 Accent 3" w:semiHidden="0" w:uiPriority="64" w:unhideWhenUsed="0"/>
-    <w:lsdException w:name="Medium List 1 Accent 3" w:semiHidden="0" w:uiPriority="65" w:unhideWhenUsed="0"/>
-    <w:lsdException w:name="Medium List 2 Accent 3" w:semiHidden="0" w:uiPriority="66" w:unhideWhenUsed="0"/>
-    <w:lsdException w:name="Medium Grid 1 Accent 3" w:semiHidden="0" w:uiPriority="67" w:unhideWhenUsed="0"/>
-    <w:lsdException w:name="Medium Grid 2 Accent 3" w:semiHidden="0" w:uiPriority="68" w:unhideWhenUsed="0"/>
-    <w:lsdException w:name="Medium Grid 3 Accent 3" w:semiHidden="0" w:uiPriority="69" w:unhideWhenUsed="0"/>
-    <w:lsdException w:name="Dark List Accent 3" w:semiHidden="0" w:uiPriority="70" w:unhideWhenUsed="0"/>
-    <w:lsdException w:name="Colorful Shading Accent 3" w:semiHidden="0" w:uiPriority="71" w:unhideWhenUsed="0"/>
-    <w:lsdException w:name="Colorful List Accent 3" w:semiHidden="0" w:uiPriority="72" w:unhideWhenUsed="0"/>
-    <w:lsdException w:name="Colorful Grid Accent 3" w:semiHidden="0" w:uiPriority="73" w:unhideWhenUsed="0"/>
-    <w:lsdException w:name="Light Shading Accent 4" w:semiHidden="0" w:uiPriority="60" w:unhideWhenUsed="0"/>
-    <w:lsdException w:name="Light List Accent 4" w:semiHidden="0" w:uiPriority="61" w:unhideWhenUsed="0"/>
-    <w:lsdException w:name="Light Grid Accent 4" w:semiHidden="0" w:uiPriority="62" w:unhideWhenUsed="0"/>
-    <w:lsdException w:name="Medium Shading 1 Accent 4" w:semiHidden="0" w:uiPriority="63" w:unhideWhenUsed="0"/>
-    <w:lsdException w:name="Medium Shading 2 Accent 4" w:semiHidden="0" w:uiPriority="64" w:unhideWhenUsed="0"/>
-    <w:lsdException w:name="Medium List 1 Accent 4" w:semiHidden="0" w:uiPriority="65" w:unhideWhenUsed="0"/>
-    <w:lsdException w:name="Medium List 2 Accent 4" w:semiHidden="0" w:uiPriority="66" w:unhideWhenUsed="0"/>
-    <w:lsdException w:name="Medium Grid 1 Accent 4" w:semiHidden="0" w:uiPriority="67" w:unhideWhenUsed="0"/>
-    <w:lsdException w:name="Medium Grid 2 Accent 4" w:semiHidden="0" w:uiPriority="68" w:unhideWhenUsed="0"/>
-    <w:lsdException w:name="Medium Grid 3 Accent 4" w:semiHidden="0" w:uiPriority="69" w:unhideWhenUsed="0"/>
-    <w:lsdException w:name="Dark List Accent 4" w:semiHidden="0" w:uiPriority="70" w:unhideWhenUsed="0"/>
-    <w:lsdException w:name="Colorful Shading Accent 4" w:semiHidden="0" w:uiPriority="71" w:unhideWhenUsed="0"/>
-    <w:lsdException w:name="Colorful List Accent 4" w:semiHidden="0" w:uiPriority="72" w:unhideWhenUsed="0"/>
-    <w:lsdException w:name="Colorful Grid Accent 4" w:semiHidden="0" w:uiPriority="73" w:unhideWhenUsed="0"/>
-    <w:lsdException w:name="Light Shading Accent 5" w:semiHidden="0" w:uiPriority="60" w:unhideWhenUsed="0"/>
-    <w:lsdException w:name="Light List Accent 5" w:semiHidden="0" w:uiPriority="61" w:unhideWhenUsed="0"/>
-    <w:lsdException w:name="Light Grid Accent 5" w:semiHidden="0" w:uiPriority="62" w:unhideWhenUsed="0"/>
-    <w:lsdException w:name="Medium Shading 1 Accent 5" w:semiHidden="0" w:uiPriority="63" w:unhideWhenUsed="0"/>
-    <w:lsdException w:name="Medium Shading 2 Accent 5" w:semiHidden="0" w:uiPriority="64" w:unhideWhenUsed="0"/>
-    <w:lsdException w:name="Medium List 1 Accent 5" w:semiHidden="0" w:uiPriority="65" w:unhideWhenUsed="0"/>
-    <w:lsdException w:name="Medium List 2 Accent 5" w:semiHidden="0" w:uiPriority="66" w:unhideWhenUsed="0"/>
-    <w:lsdException w:name="Medium Grid 1 Accent 5" w:semiHidden="0" w:uiPriority="67" w:unhideWhenUsed="0"/>
-    <w:lsdException w:name="Medium Grid 2 Accent 5" w:semiHidden="0" w:uiPriority="68" w:unhideWhenUsed="0"/>
-    <w:lsdException w:name="Medium Grid 3 Accent 5" w:semiHidden="0" w:uiPriority="69" w:unhideWhenUsed="0"/>
-    <w:lsdException w:name="Dark List Accent 5" w:semiHidden="0" w:uiPriority="70" w:unhideWhenUsed="0"/>
-    <w:lsdException w:name="Colorful Shading Accent 5" w:semiHidden="0" w:uiPriority="71" w:unhideWhenUsed="0"/>
-    <w:lsdException w:name="Colorful List Accent 5" w:semiHidden="0" w:uiPriority="72" w:unhideWhenUsed="0"/>
-    <w:lsdException w:name="Colorful Grid Accent 5" w:semiHidden="0" w:uiPriority="73" w:unhideWhenUsed="0"/>
-    <w:lsdException w:name="Light Shading Accent 6" w:semiHidden="0" w:uiPriority="60" w:unhideWhenUsed="0"/>
-    <w:lsdException w:name="Light List Accent 6" w:semiHidden="0" w:uiPriority="61" w:unhideWhenUsed="0"/>
-    <w:lsdException w:name="Light Grid Accent 6" w:semiHidden="0" w:uiPriority="62" w:unhideWhenUsed="0"/>
-    <w:lsdException w:name="Medium Shading 1 Accent 6" w:semiHidden="0" w:uiPriority="63" w:unhideWhenUsed="0"/>
-    <w:lsdException w:name="Medium Shading 2 Accent 6" w:semiHidden="0" w:uiPriority="64" w:unhideWhenUsed="0"/>
-    <w:lsdException w:name="Medium List 1 Accent 6" w:semiHidden="0" w:uiPriority="65" w:unhideWhenUsed="0"/>
-    <w:lsdException w:name="Medium List 2 Accent 6" w:semiHidden="0" w:uiPriority="66" w:unhideWhenUsed="0"/>
-    <w:lsdException w:name="Medium Grid 1 Accent 6" w:semiHidden="0" w:uiPriority="67" w:unhideWhenUsed="0"/>
-    <w:lsdException w:name="Medium Grid 2 Accent 6" w:semiHidden="0" w:uiPriority="68" w:unhideWhenUsed="0"/>
-    <w:lsdException w:name="Medium Grid 3 Accent 6" w:semiHidden="0" w:uiPriority="69" w:unhideWhenUsed="0"/>
-    <w:lsdException w:name="Dark List Accent 6" w:semiHidden="0" w:uiPriority="70" w:unhideWhenUsed="0"/>
-    <w:lsdException w:name="Colorful Shading Accent 6" w:semiHidden="0" w:uiPriority="71" w:unhideWhenUsed="0"/>
-    <w:lsdException w:name="Colorful List Accent 6" w:semiHidden="0" w:uiPriority="72" w:unhideWhenUsed="0"/>
-    <w:lsdException w:name="Colorful Grid Accent 6" w:semiHidden="0" w:uiPriority="73" w:unhideWhenUsed="0"/>
-    <w:lsdException w:name="Subtle Emphasis" w:semiHidden="0" w:uiPriority="19" w:unhideWhenUsed="0" w:qFormat="1"/>
-    <w:lsdException w:name="Intense Emphasis" w:semiHidden="0" w:uiPriority="21" w:unhideWhenUsed="0" w:qFormat="1"/>
-    <w:lsdException w:name="Subtle Reference" w:semiHidden="0" w:uiPriority="31" w:unhideWhenUsed="0" w:qFormat="1"/>
-    <w:lsdException w:name="Intense Reference" w:semiHidden="0" w:uiPriority="32" w:unhideWhenUsed="0" w:qFormat="1"/>
-    <w:lsdException w:name="Book Title" w:semiHidden="0" w:uiPriority="33" w:unhideWhenUsed="0" w:qFormat="1"/>
-    <w:lsdException w:name="Bibliography" w:uiPriority="37"/>
-    <w:lsdException w:name="TOC Heading" w:uiPriority="39" w:qFormat="1"/>
-  </w:latentStyles>
-  <w:style w:type="paragraph" w:default="1" w:styleId="Normal">
-    <w:name w:val="Normal"/>
-    <w:uiPriority w:val="1"/>
-    <w:qFormat/>
-  </w:style>
-  <w:style w:type="paragraph" w:styleId="Heading1">
-    <w:name w:val="heading 1"/>
-    <w:basedOn w:val="Normal"/>
-    <w:uiPriority w:val="1"/>
-    <w:qFormat/>
-    <w:pPr>
-      <w:spacing w:before="55"/>
-      <w:ind w:left="120"/>
-      <w:outlineLvl w:val="0"/>
-    </w:pPr>
-    <w:rPr>
-      <w:rFonts w:ascii="Arial" w:eastAsia="Arial" w:hAnsi="Arial"/>
-      <w:b/>
-      <w:bCs/>
-      <w:sz w:val="24"/>
-      <w:szCs w:val="24"/>
-    </w:rPr>
-  </w:style>
-  <w:style w:type="character" w:default="1" w:styleId="DefaultParagraphFont">
-    <w:name w:val="Default Paragraph Font"/>
-    <w:uiPriority w:val="1"/>
-    <w:semiHidden/>
-    <w:unhideWhenUsed/>
-  </w:style>
-  <w:style w:type="table" w:default="1" w:styleId="TableNormal">
-    <w:name w:val="Normal Table"/>
-    <w:uiPriority w:val="99"/>
-    <w:semiHidden/>
-    <w:unhideWhenUsed/>
-    <w:tblPr>
-      <w:tblInd w:w="0" w:type="dxa"/>
-      <w:tblCellMar>
-        <w:top w:w="0" w:type="dxa"/>
-        <w:left w:w="108" w:type="dxa"/>
-        <w:bottom w:w="0" w:type="dxa"/>
-        <w:right w:w="108" w:type="dxa"/>
-      </w:tblCellMar>
-    </w:tblPr>
-  </w:style>
-  <w:style w:type="numbering" w:default="1" w:styleId="NoList">
-    <w:name w:val="No List"/>
-    <w:uiPriority w:val="99"/>
-    <w:semiHidden/>
-    <w:unhideWhenUsed/>
-  </w:style>
-  <w:style w:type="paragraph" w:styleId="BodyText">
-    <w:name w:val="Body Text"/>
-    <w:basedOn w:val="Normal"/>
-    <w:uiPriority w:val="1"/>
-    <w:qFormat/>
-    <w:pPr>
-      <w:ind w:left="120"/>
-    </w:pPr>
-    <w:rPr>
-      <w:rFonts w:ascii="Arial" w:eastAsia="Arial" w:hAnsi="Arial"/>
-      <w:sz w:val="24"/>
-      <w:szCs w:val="24"/>
-    </w:rPr>
-  </w:style>
-  <w:style w:type="paragraph" w:styleId="ListParagraph">
-    <w:name w:val="List Paragraph"/>
-    <w:basedOn w:val="Normal"/>
-    <w:uiPriority w:val="1"/>
-    <w:qFormat/>
-  </w:style>
-  <w:style w:type="paragraph" w:customStyle="1" w:styleId="TableParagraph">
-    <w:name w:val="Table Paragraph"/>
-    <w:basedOn w:val="Normal"/>
-    <w:uiPriority w:val="1"/>
-    <w:qFormat/>
-  </w:style>
-  <w:style w:type="character" w:styleId="Hyperlink">
-    <w:name w:val="Hyperlink"/>
-    <w:basedOn w:val="DefaultParagraphFont"/>
-    <w:uiPriority w:val="99"/>
-    <w:unhideWhenUsed/>
-    <w:rsid w:val="003D40F0"/>
-    <w:rPr>
-      <w:color w:val="0000FF" w:themeColor="hyperlink"/>
-      <w:u w:val="single"/>
-    </w:rPr>
-  </w:style>
-  <w:style w:type="paragraph" w:styleId="FootnoteText">
-    <w:name w:val="footnote text"/>
-    <w:basedOn w:val="Normal"/>
-    <w:link w:val="FootnoteTextChar"/>
-    <w:uiPriority w:val="99"/>
-    <w:unhideWhenUsed/>
-    <w:rsid w:val="003D40F0"/>
-    <w:rPr>
-      <w:sz w:val="24"/>
-      <w:szCs w:val="24"/>
-    </w:rPr>
-  </w:style>
-  <w:style w:type="character" w:customStyle="1" w:styleId="FootnoteTextChar">
-    <w:name w:val="Footnote Text Char"/>
-    <w:basedOn w:val="DefaultParagraphFont"/>
-    <w:link w:val="FootnoteText"/>
-    <w:uiPriority w:val="99"/>
-    <w:rsid w:val="003D40F0"/>
-    <w:rPr>
-      <w:sz w:val="24"/>
-      <w:szCs w:val="24"/>
-    </w:rPr>
-  </w:style>
-  <w:style w:type="character" w:styleId="FootnoteReference">
-    <w:name w:val="footnote reference"/>
-    <w:basedOn w:val="DefaultParagraphFont"/>
-    <w:uiPriority w:val="99"/>
-    <w:unhideWhenUsed/>
-    <w:rsid w:val="003D40F0"/>
-    <w:rPr>
-      <w:vertAlign w:val="superscript"/>
-    </w:rPr>
-  </w:style>
-</w:styles>
-</file>
-
-<file path=word/stylesWithEffects.xml><?xml version="1.0" encoding="utf-8"?>
-<w:styles xmlns:wpc="http://schemas.microsoft.com/office/word/2010/wordprocessingCanvas" xmlns:mo="http://schemas.microsoft.com/office/mac/office/2008/main" xmlns:mc="http://schemas.openxmlformats.org/markup-compatibility/2006" xmlns:mv="urn:schemas-microsoft-com:mac:vml" xmlns:o="urn:schemas-microsoft-com:office:office" xmlns:r="http://schemas.openxmlformats.org/officeDocument/2006/relationships" xmlns:m="http://schemas.openxmlformats.org/officeDocument/2006/math" xmlns:v="urn:schemas-microsoft-com:vml" xmlns:wp14="http://schemas.microsoft.com/office/word/2010/wordprocessingDrawing" xmlns:wp="http://schemas.openxmlformats.org/drawingml/2006/wordprocessingDrawing" xmlns:w10="urn:schemas-microsoft-com:office:word" xmlns:w="http://schemas.openxmlformats.org/wordprocessingml/2006/main" xmlns:w14="http://schemas.microsoft.com/office/word/2010/wordml" xmlns:wpg="http://schemas.microsoft.com/office/word/2010/wordprocessingGroup" xmlns:wpi="http://schemas.microsoft.com/office/word/2010/wordprocessingInk" xmlns:wne="http://schemas.microsoft.com/office/word/2006/wordml" xmlns:wps="http://schemas.microsoft.com/office/word/2010/wordprocessingShape" mc:Ignorable="w14 wp14">
-  <w:docDefaults>
-    <w:rPrDefault>
-      <w:rPr>
-        <w:rFonts w:asciiTheme="minorHAnsi" w:eastAsiaTheme="minorHAnsi" w:hAnsiTheme="minorHAnsi" w:cstheme="minorBidi"/>
-        <w:sz w:val="22"/>
-        <w:szCs w:val="22"/>
-        <w:lang w:val="en-US" w:eastAsia="en-US" w:bidi="ar-SA"/>
-      </w:rPr>
-    </w:rPrDefault>
-    <w:pPrDefault>
-      <w:pPr>
-        <w:widowControl w:val="0"/>
-      </w:pPr>
-    </w:pPrDefault>
-  </w:docDefaults>
-  <w:latentStyles w:defLockedState="0" w:defUIPriority="99" w:defSemiHidden="1" w:defUnhideWhenUsed="1" w:defQFormat="0" w:count="276">
-    <w:lsdException w:name="Normal" w:semiHidden="0" w:uiPriority="0" w:unhideWhenUsed="0" w:qFormat="1"/>
-    <w:lsdException w:name="heading 1" w:semiHidden="0" w:uiPriority="9" w:unhideWhenUsed="0" w:qFormat="1"/>
-    <w:lsdException w:name="heading 2" w:uiPriority="9" w:qFormat="1"/>
-    <w:lsdException w:name="heading 3" w:uiPriority="9" w:qFormat="1"/>
-    <w:lsdException w:name="heading 4" w:uiPriority="9" w:qFormat="1"/>
-    <w:lsdException w:name="heading 5" w:uiPriority="9" w:qFormat="1"/>
-    <w:lsdException w:name="heading 6" w:uiPriority="9" w:qFormat="1"/>
-    <w:lsdException w:name="heading 7" w:uiPriority="9" w:qFormat="1"/>
-    <w:lsdException w:name="heading 8" w:uiPriority="9" w:qFormat="1"/>
-    <w:lsdException w:name="heading 9" w:uiPriority="9" w:qFormat="1"/>
-    <w:lsdException w:name="toc 1" w:uiPriority="39"/>
-    <w:lsdException w:name="toc 2" w:uiPriority="39"/>
-    <w:lsdException w:name="toc 3" w:uiPriority="39"/>
-    <w:lsdException w:name="toc 4" w:uiPriority="39"/>
-    <w:lsdException w:name="toc 5" w:uiPriority="39"/>
-    <w:lsdException w:name="toc 6" w:uiPriority="39"/>
-    <w:lsdException w:name="toc 7" w:uiPriority="39"/>
-    <w:lsdException w:name="toc 8" w:uiPriority="39"/>
-    <w:lsdException w:name="toc 9" w:uiPriority="39"/>
-    <w:lsdException w:name="caption" w:uiPriority="35" w:qFormat="1"/>
-    <w:lsdException w:name="Title" w:semiHidden="0" w:uiPriority="10" w:unhideWhenUsed="0" w:qFormat="1"/>
-    <w:lsdException w:name="Default Paragraph Font" w:uiPriority="1"/>
-    <w:lsdException w:name="Subtitle" w:semiHidden="0" w:uiPriority="11" w:unhideWhenUsed="0" w:qFormat="1"/>
-    <w:lsdException w:name="Strong" w:semiHidden="0" w:uiPriority="22" w:unhideWhenUsed="0" w:qFormat="1"/>
-    <w:lsdException w:name="Emphasis" w:semiHidden="0" w:uiPriority="20" w:unhideWhenUsed="0" w:qFormat="1"/>
-    <w:lsdException w:name="Table Grid" w:semiHidden="0" w:uiPriority="59" w:unhideWhenUsed="0"/>
-    <w:lsdException w:name="Placeholder Text" w:unhideWhenUsed="0"/>
-    <w:lsdException w:name="No Spacing" w:semiHidden="0" w:uiPriority="1" w:unhideWhenUsed="0" w:qFormat="1"/>
-    <w:lsdException w:name="Light Shading" w:semiHidden="0" w:uiPriority="60" w:unhideWhenUsed="0"/>
-    <w:lsdException w:name="Light List" w:semiHidden="0" w:uiPriority="61" w:unhideWhenUsed="0"/>
-    <w:lsdException w:name="Light Grid" w:semiHidden="0" w:uiPriority="62" w:unhideWhenUsed="0"/>
-    <w:lsdException w:name="Medium Shading 1" w:semiHidden="0" w:uiPriority="63" w:unhideWhenUsed="0"/>
-    <w:lsdException w:name="Medium Shading 2" w:semiHidden="0" w:uiPriority="64" w:unhideWhenUsed="0"/>
-    <w:lsdException w:name="Medium List 1" w:semiHidden="0" w:uiPriority="65" w:unhideWhenUsed="0"/>
-    <w:lsdException w:name="Medium List 2" w:semiHidden="0" w:uiPriority="66" w:unhideWhenUsed="0"/>
-    <w:lsdException w:name="Medium Grid 1" w:semiHidden="0" w:uiPriority="67" w:unhideWhenUsed="0"/>
-    <w:lsdException w:name="Medium Grid 2" w:semiHidden="0" w:uiPriority="68" w:unhideWhenUsed="0"/>
-    <w:lsdException w:name="Medium Grid 3" w:semiHidden="0" w:uiPriority="69" w:unhideWhenUsed="0"/>
-    <w:lsdException w:name="Dark List" w:semiHidden="0" w:uiPriority="70" w:unhideWhenUsed="0"/>
-    <w:lsdException w:name="Colorful Shading" w:semiHidden="0" w:uiPriority="71" w:unhideWhenUsed="0"/>
-    <w:lsdException w:name="Colorful List" w:semiHidden="0" w:uiPriority="72" w:unhideWhenUsed="0"/>
-    <w:lsdException w:name="Colorful Grid" w:semiHidden="0" w:uiPriority="73" w:unhideWhenUsed="0"/>
-    <w:lsdException w:name="Light Shading Accent 1" w:semiHidden="0" w:uiPriority="60" w:unhideWhenUsed="0"/>
-    <w:lsdException w:name="Light List Accent 1" w:semiHidden="0" w:uiPriority="61" w:unhideWhenUsed="0"/>
-    <w:lsdException w:name="Light Grid Accent 1" w:semiHidden="0" w:uiPriority="62" w:unhideWhenUsed="0"/>
-    <w:lsdException w:name="Medium Shading 1 Accent 1" w:semiHidden="0" w:uiPriority="63" w:unhideWhenUsed="0"/>
-    <w:lsdException w:name="Medium Shading 2 Accent 1" w:semiHidden="0" w:uiPriority="64" w:unhideWhenUsed="0"/>
-    <w:lsdException w:name="Medium List 1 Accent 1" w:semiHidden="0" w:uiPriority="65" w:unhideWhenUsed="0"/>
-    <w:lsdException w:name="Revision" w:unhideWhenUsed="0"/>
-    <w:lsdException w:name="List Paragraph" w:semiHidden="0" w:uiPriority="34" w:unhideWhenUsed="0" w:qFormat="1"/>
-    <w:lsdException w:name="Quote" w:semiHidden="0" w:uiPriority="29" w:unhideWhenUsed="0" w:qFormat="1"/>
-    <w:lsdException w:name="Intense Quote" w:semiHidden="0" w:uiPriority="30" w:unhideWhenUsed="0" w:qFormat="1"/>
-    <w:lsdException w:name="Medium List 2 Accent 1" w:semiHidden="0" w:uiPriority="66" w:unhideWhenUsed="0"/>
-    <w:lsdException w:name="Medium Grid 1 Accent 1" w:semiHidden="0" w:uiPriority="67" w:unhideWhenUsed="0"/>
-    <w:lsdException w:name="Medium Grid 2 Accent 1" w:semiHidden="0" w:uiPriority="68" w:unhideWhenUsed="0"/>
-    <w:lsdException w:name="Medium Grid 3 Accent 1" w:semiHidden="0" w:uiPriority="69" w:unhideWhenUsed="0"/>
-    <w:lsdException w:name="Dark List Accent 1" w:semiHidden="0" w:uiPriority="70" w:unhideWhenUsed="0"/>
-    <w:lsdException w:name="Colorful Shading Accent 1" w:semiHidden="0" w:uiPriority="71" w:unhideWhenUsed="0"/>
-    <w:lsdException w:name="Colorful List Accent 1" w:semiHidden="0" w:uiPriority="72" w:unhideWhenUsed="0"/>
-    <w:lsdException w:name="Colorful Grid Accent 1" w:semiHidden="0" w:uiPriority="73" w:unhideWhenUsed="0"/>
-    <w:lsdException w:name="Light Shading Accent 2" w:semiHidden="0" w:uiPriority="60" w:unhideWhenUsed="0"/>
-    <w:lsdException w:name="Light List Accent 2" w:semiHidden="0" w:uiPriority="61" w:unhideWhenUsed="0"/>
-    <w:lsdException w:name="Light Grid Accent 2" w:semiHidden="0" w:uiPriority="62" w:unhideWhenUsed="0"/>
-    <w:lsdException w:name="Medium Shading 1 Accent 2" w:semiHidden="0" w:uiPriority="63" w:unhideWhenUsed="0"/>
-    <w:lsdException w:name="Medium Shading 2 Accent 2" w:semiHidden="0" w:uiPriority="64" w:unhideWhenUsed="0"/>
-    <w:lsdException w:name="Medium List 1 Accent 2" w:semiHidden="0" w:uiPriority="65" w:unhideWhenUsed="0"/>
-    <w:lsdException w:name="Medium List 2 Accent 2" w:semiHidden="0" w:uiPriority="66" w:unhideWhenUsed="0"/>
-    <w:lsdException w:name="Medium Grid 1 Accent 2" w:semiHidden="0" w:uiPriority="67" w:unhideWhenUsed="0"/>
-    <w:lsdException w:name="Medium Grid 2 Accent 2" w:semiHidden="0" w:uiPriority="68" w:unhideWhenUsed="0"/>
-    <w:lsdException w:name="Medium Grid 3 Accent 2" w:semiHidden="0" w:uiPriority="69" w:unhideWhenUsed="0"/>
-    <w:lsdException w:name="Dark List Accent 2" w:semiHidden="0" w:uiPriority="70" w:unhideWhenUsed="0"/>
-    <w:lsdException w:name="Colorful Shading Accent 2" w:semiHidden="0" w:uiPriority="71" w:unhideWhenUsed="0"/>
-    <w:lsdException w:name="Colorful List Accent 2" w:semiHidden="0" w:uiPriority="72" w:unhideWhenUsed="0"/>
-    <w:lsdException w:name="Colorful Grid Accent 2" w:semiHidden="0" w:uiPriority="73" w:unhideWhenUsed="0"/>
-    <w:lsdException w:name="Light Shading Accent 3" w:semiHidden="0" w:uiPriority="60" w:unhideWhenUsed="0"/>
-    <w:lsdException w:name="Light List Accent 3" w:semiHidden="0" w:uiPriority="61" w:unhideWhenUsed="0"/>
-    <w:lsdException w:name="Light Grid Accent 3" w:semiHidden="0" w:uiPriority="62" w:unhideWhenUsed="0"/>
-    <w:lsdException w:name="Medium Shading 1 Accent 3" w:semiHidden="0" w:uiPriority="63" w:unhideWhenUsed="0"/>
-    <w:lsdException w:name="Medium Shading 2 Accent 3" w:semiHidden="0" w:uiPriority="64" w:unhideWhenUsed="0"/>
-    <w:lsdException w:name="Medium List 1 Accent 3" w:semiHidden="0" w:uiPriority="65" w:unhideWhenUsed="0"/>
-    <w:lsdException w:name="Medium List 2 Accent 3" w:semiHidden="0" w:uiPriority="66" w:unhideWhenUsed="0"/>
-    <w:lsdException w:name="Medium Grid 1 Accent 3" w:semiHidden="0" w:uiPriority="67" w:unhideWhenUsed="0"/>
-    <w:lsdException w:name="Medium Grid 2 Accent 3" w:semiHidden="0" w:uiPriority="68" w:unhideWhenUsed="0"/>
-    <w:lsdException w:name="Medium Grid 3 Accent 3" w:semiHidden="0" w:uiPriority="69" w:unhideWhenUsed="0"/>
-    <w:lsdException w:name="Dark List Accent 3" w:semiHidden="0" w:uiPriority="70" w:unhideWhenUsed="0"/>
-    <w:lsdException w:name="Colorful Shading Accent 3" w:semiHidden="0" w:uiPriority="71" w:unhideWhenUsed="0"/>
-    <w:lsdException w:name="Colorful List Accent 3" w:semiHidden="0" w:uiPriority="72" w:unhideWhenUsed="0"/>
-    <w:lsdException w:name="Colorful Grid Accent 3" w:semiHidden="0" w:uiPriority="73" w:unhideWhenUsed="0"/>
-    <w:lsdException w:name="Light Shading Accent 4" w:semiHidden="0" w:uiPriority="60" w:unhideWhenUsed="0"/>
-    <w:lsdException w:name="Light List Accent 4" w:semiHidden="0" w:uiPriority="61" w:unhideWhenUsed="0"/>
-    <w:lsdException w:name="Light Grid Accent 4" w:semiHidden="0" w:uiPriority="62" w:unhideWhenUsed="0"/>
-    <w:lsdException w:name="Medium Shading 1 Accent 4" w:semiHidden="0" w:uiPriority="63" w:unhideWhenUsed="0"/>
-    <w:lsdException w:name="Medium Shading 2 Accent 4" w:semiHidden="0" w:uiPriority="64" w:unhideWhenUsed="0"/>
-    <w:lsdException w:name="Medium List 1 Accent 4" w:semiHidden="0" w:uiPriority="65" w:unhideWhenUsed="0"/>
-    <w:lsdException w:name="Medium List 2 Accent 4" w:semiHidden="0" w:uiPriority="66" w:unhideWhenUsed="0"/>
-    <w:lsdException w:name="Medium Grid 1 Accent 4" w:semiHidden="0" w:uiPriority="67" w:unhideWhenUsed="0"/>
-    <w:lsdException w:name="Medium Grid 2 Accent 4" w:semiHidden="0" w:uiPriority="68" w:unhideWhenUsed="0"/>
-    <w:lsdException w:name="Medium Grid 3 Accent 4" w:semiHidden="0" w:uiPriority="69" w:unhideWhenUsed="0"/>
-    <w:lsdException w:name="Dark List Accent 4" w:semiHidden="0" w:uiPriority="70" w:unhideWhenUsed="0"/>
-    <w:lsdException w:name="Colorful Shading Accent 4" w:semiHidden="0" w:uiPriority="71" w:unhideWhenUsed="0"/>
-    <w:lsdException w:name="Colorful List Accent 4" w:semiHidden="0" w:uiPriority="72" w:unhideWhenUsed="0"/>
-    <w:lsdException w:name="Colorful Grid Accent 4" w:semiHidden="0" w:uiPriority="73" w:unhideWhenUsed="0"/>
-    <w:lsdException w:name="Light Shading Accent 5" w:semiHidden="0" w:uiPriority="60" w:unhideWhenUsed="0"/>
-    <w:lsdException w:name="Light List Accent 5" w:semiHidden="0" w:uiPriority="61" w:unhideWhenUsed="0"/>
-    <w:lsdException w:name="Light Grid Accent 5" w:semiHidden="0" w:uiPriority="62" w:unhideWhenUsed="0"/>
-    <w:lsdException w:name="Medium Shading 1 Accent 5" w:semiHidden="0" w:uiPriority="63" w:unhideWhenUsed="0"/>
-    <w:lsdException w:name="Medium Shading 2 Accent 5" w:semiHidden="0" w:uiPriority="64" w:unhideWhenUsed="0"/>
-    <w:lsdException w:name="Medium List 1 Accent 5" w:semiHidden="0" w:uiPriority="65" w:unhideWhenUsed="0"/>
-    <w:lsdException w:name="Medium List 2 Accent 5" w:semiHidden="0" w:uiPriority="66" w:unhideWhenUsed="0"/>
-    <w:lsdException w:name="Medium Grid 1 Accent 5" w:semiHidden="0" w:uiPriority="67" w:unhideWhenUsed="0"/>
-    <w:lsdException w:name="Medium Grid 2 Accent 5" w:semiHidden="0" w:uiPriority="68" w:unhideWhenUsed="0"/>
-    <w:lsdException w:name="Medium Grid 3 Accent 5" w:semiHidden="0" w:uiPriority="69" w:unhideWhenUsed="0"/>
-    <w:lsdException w:name="Dark List Accent 5" w:semiHidden="0" w:uiPriority="70" w:unhideWhenUsed="0"/>
-    <w:lsdException w:name="Colorful Shading Accent 5" w:semiHidden="0" w:uiPriority="71" w:unhideWhenUsed="0"/>
-    <w:lsdException w:name="Colorful List Accent 5" w:semiHidden="0" w:uiPriority="72" w:unhideWhenUsed="0"/>
-    <w:lsdException w:name="Colorful Grid Accent 5" w:semiHidden="0" w:uiPriority="73" w:unhideWhenUsed="0"/>
-    <w:lsdException w:name="Light Shading Accent 6" w:semiHidden="0" w:uiPriority="60" w:unhideWhenUsed="0"/>
-    <w:lsdException w:name="Light List Accent 6" w:semiHidden="0" w:uiPriority="61" w:unhideWhenUsed="0"/>
-    <w:lsdException w:name="Light Grid Accent 6" w:semiHidden="0" w:uiPriority="62" w:unhideWhenUsed="0"/>
-    <w:lsdException w:name="Medium Shading 1 Accent 6" w:semiHidden="0" w:uiPriority="63" w:unhideWhenUsed="0"/>
-    <w:lsdException w:name="Medium Shading 2 Accent 6" w:semiHidden="0" w:uiPriority="64" w:unhideWhenUsed="0"/>
-    <w:lsdException w:name="Medium List 1 Accent 6" w:semiHidden="0" w:uiPriority="65" w:unhideWhenUsed="0"/>
-    <w:lsdException w:name="Medium List 2 Accent 6" w:semiHidden="0" w:uiPriority="66" w:unhideWhenUsed="0"/>
-    <w:lsdException w:name="Medium Grid 1 Accent 6" w:semiHidden="0" w:uiPriority="67" w:unhideWhenUsed="0"/>
-    <w:lsdException w:name="Medium Grid 2 Accent 6" w:semiHidden="0" w:uiPriority="68" w:unhideWhenUsed="0"/>
-    <w:lsdException w:name="Medium Grid 3 Accent 6" w:semiHidden="0" w:uiPriority="69" w:unhideWhenUsed="0"/>
-    <w:lsdException w:name="Dark List Accent 6" w:semiHidden="0" w:uiPriority="70" w:unhideWhenUsed="0"/>
-    <w:lsdException w:name="Colorful Shading Accent 6" w:semiHidden="0" w:uiPriority="71" w:unhideWhenUsed="0"/>
-    <w:lsdException w:name="Colorful List Accent 6" w:semiHidden="0" w:uiPriority="72" w:unhideWhenUsed="0"/>
-    <w:lsdException w:name="Colorful Grid Accent 6" w:semiHidden="0" w:uiPriority="73" w:unhideWhenUsed="0"/>
-    <w:lsdException w:name="Subtle Emphasis" w:semiHidden="0" w:uiPriority="19" w:unhideWhenUsed="0" w:qFormat="1"/>
-    <w:lsdException w:name="Intense Emphasis" w:semiHidden="0" w:uiPriority="21" w:unhideWhenUsed="0" w:qFormat="1"/>
-    <w:lsdException w:name="Subtle Reference" w:semiHidden="0" w:uiPriority="31" w:unhideWhenUsed="0" w:qFormat="1"/>
-    <w:lsdException w:name="Intense Reference" w:semiHidden="0" w:uiPriority="32" w:unhideWhenUsed="0" w:qFormat="1"/>
-    <w:lsdException w:name="Book Title" w:semiHidden="0" w:uiPriority="33" w:unhideWhenUsed="0" w:qFormat="1"/>
-    <w:lsdException w:name="Bibliography" w:uiPriority="37"/>
-    <w:lsdException w:name="TOC Heading" w:uiPriority="39" w:qFormat="1"/>
+  <w:latentStyles w:defLockedState="0" w:defUIPriority="99" w:defSemiHidden="0" w:defUnhideWhenUsed="0" w:defQFormat="0" w:count="382">
+    <w:lsdException w:name="Normal" w:uiPriority="0" w:qFormat="1"/>
+    <w:lsdException w:name="heading 1" w:uiPriority="9" w:qFormat="1"/>
+    <w:lsdException w:name="heading 2" w:semiHidden="1" w:uiPriority="9" w:unhideWhenUsed="1" w:qFormat="1"/>
+    <w:lsdException w:name="heading 3" w:semiHidden="1" w:uiPriority="9" w:unhideWhenUsed="1" w:qFormat="1"/>
+    <w:lsdException w:name="heading 4" w:semiHidden="1" w:uiPriority="9" w:unhideWhenUsed="1" w:qFormat="1"/>
+    <w:lsdException w:name="heading 5" w:semiHidden="1" w:uiPriority="9" w:unhideWhenUsed="1" w:qFormat="1"/>
+    <w:lsdException w:name="heading 6" w:semiHidden="1" w:uiPriority="9" w:unhideWhenUsed="1" w:qFormat="1"/>
+    <w:lsdException w:name="heading 7" w:semiHidden="1" w:uiPriority="9" w:unhideWhenUsed="1" w:qFormat="1"/>
+    <w:lsdException w:name="heading 8" w:semiHidden="1" w:uiPriority="9" w:unhideWhenUsed="1" w:qFormat="1"/>
+    <w:lsdException w:name="heading 9" w:semiHidden="1" w:uiPriority="9" w:unhideWhenUsed="1" w:qFormat="1"/>
+    <w:lsdException w:name="index 1" w:semiHidden="1" w:unhideWhenUsed="1"/>
+    <w:lsdException w:name="index 2" w:semiHidden="1" w:unhideWhenUsed="1"/>
+    <w:lsdException w:name="index 3" w:semiHidden="1" w:unhideWhenUsed="1"/>
+    <w:lsdException w:name="index 4" w:semiHidden="1" w:unhideWhenUsed="1"/>
+    <w:lsdException w:name="index 5" w:semiHidden="1" w:unhideWhenUsed="1"/>
+    <w:lsdException w:name="index 6" w:semiHidden="1" w:unhideWhenUsed="1"/>
+    <w:lsdException w:name="index 7" w:semiHidden="1" w:unhideWhenUsed="1"/>
+    <w:lsdException w:name="index 8" w:semiHidden="1" w:unhideWhenUsed="1"/>
+    <w:lsdException w:name="index 9" w:semiHidden="1" w:unhideWhenUsed="1"/>
+    <w:lsdException w:name="toc 1" w:semiHidden="1" w:uiPriority="39" w:unhideWhenUsed="1"/>
+    <w:lsdException w:name="toc 2" w:semiHidden="1" w:uiPriority="39" w:unhideWhenUsed="1"/>
+    <w:lsdException w:name="toc 3" w:semiHidden="1" w:uiPriority="39" w:unhideWhenUsed="1"/>
+    <w:lsdException w:name="toc 4" w:semiHidden="1" w:uiPriority="39" w:unhideWhenUsed="1"/>
+    <w:lsdException w:name="toc 5" w:semiHidden="1" w:uiPriority="39" w:unhideWhenUsed="1"/>
+    <w:lsdException w:name="toc 6" w:semiHidden="1" w:uiPriority="39" w:unhideWhenUsed="1"/>
+    <w:lsdException w:name="toc 7" w:semiHidden="1" w:uiPriority="39" w:unhideWhenUsed="1"/>
+    <w:lsdException w:name="toc 8" w:semiHidden="1" w:uiPriority="39" w:unhideWhenUsed="1"/>
+    <w:lsdException w:name="toc 9" w:semiHidden="1" w:uiPriority="39" w:unhideWhenUsed="1"/>
+    <w:lsdException w:name="Normal Indent" w:semiHidden="1" w:unhideWhenUsed="1"/>
+    <w:lsdException w:name="footnote text" w:semiHidden="1" w:unhideWhenUsed="1"/>
+    <w:lsdException w:name="annotation text" w:semiHidden="1" w:unhideWhenUsed="1"/>
+    <w:lsdException w:name="header" w:semiHidden="1" w:unhideWhenUsed="1"/>
+    <w:lsdException w:name="footer" w:semiHidden="1" w:unhideWhenUsed="1"/>
+    <w:lsdException w:name="index heading" w:semiHidden="1" w:unhideWhenUsed="1"/>
+    <w:lsdException w:name="caption" w:semiHidden="1" w:uiPriority="35" w:unhideWhenUsed="1" w:qFormat="1"/>
+    <w:lsdException w:name="table of figures" w:semiHidden="1" w:unhideWhenUsed="1"/>
+    <w:lsdException w:name="envelope address" w:semiHidden="1" w:unhideWhenUsed="1"/>
+    <w:lsdException w:name="envelope return" w:semiHidden="1" w:unhideWhenUsed="1"/>
+    <w:lsdException w:name="footnote reference" w:semiHidden="1" w:unhideWhenUsed="1"/>
+    <w:lsdException w:name="annotation reference" w:semiHidden="1" w:unhideWhenUsed="1"/>
+    <w:lsdException w:name="line number" w:semiHidden="1" w:unhideWhenUsed="1"/>
+    <w:lsdException w:name="page number" w:semiHidden="1" w:unhideWhenUsed="1"/>
+    <w:lsdException w:name="endnote reference" w:semiHidden="1" w:unhideWhenUsed="1"/>
+    <w:lsdException w:name="endnote text" w:semiHidden="1" w:unhideWhenUsed="1"/>
+    <w:lsdException w:name="table of authorities" w:semiHidden="1" w:unhideWhenUsed="1"/>
+    <w:lsdException w:name="macro" w:semiHidden="1" w:unhideWhenUsed="1"/>
+    <w:lsdException w:name="toa heading" w:semiHidden="1" w:unhideWhenUsed="1"/>
+    <w:lsdException w:name="List" w:semiHidden="1" w:unhideWhenUsed="1"/>
+    <w:lsdException w:name="List Bullet" w:semiHidden="1" w:unhideWhenUsed="1"/>
+    <w:lsdException w:name="List Number" w:semiHidden="1" w:unhideWhenUsed="1"/>
+    <w:lsdException w:name="List 2" w:semiHidden="1" w:unhideWhenUsed="1"/>
+    <w:lsdException w:name="List 3" w:semiHidden="1" w:unhideWhenUsed="1"/>
+    <w:lsdException w:name="List 4" w:semiHidden="1" w:unhideWhenUsed="1"/>
+    <w:lsdException w:name="List 5" w:semiHidden="1" w:unhideWhenUsed="1"/>
+    <w:lsdException w:name="List Bullet 2" w:semiHidden="1" w:unhideWhenUsed="1"/>
+    <w:lsdException w:name="List Bullet 3" w:semiHidden="1" w:unhideWhenUsed="1"/>
+    <w:lsdException w:name="List Bullet 4" w:semiHidden="1" w:unhideWhenUsed="1"/>
+    <w:lsdException w:name="List Bullet 5" w:semiHidden="1" w:unhideWhenUsed="1"/>
+    <w:lsdException w:name="List Number 2" w:semiHidden="1" w:unhideWhenUsed="1"/>
+    <w:lsdException w:name="List Number 3" w:semiHidden="1" w:unhideWhenUsed="1"/>
+    <w:lsdException w:name="List Number 4" w:semiHidden="1" w:unhideWhenUsed="1"/>
+    <w:lsdException w:name="List Number 5" w:semiHidden="1" w:unhideWhenUsed="1"/>
+    <w:lsdException w:name="Title" w:uiPriority="10" w:qFormat="1"/>
+    <w:lsdException w:name="Closing" w:semiHidden="1" w:unhideWhenUsed="1"/>
+    <w:lsdException w:name="Signature" w:semiHidden="1" w:unhideWhenUsed="1"/>
+    <w:lsdException w:name="Default Paragraph Font" w:semiHidden="1" w:uiPriority="1" w:unhideWhenUsed="1"/>
+    <w:lsdException w:name="Body Text" w:semiHidden="1" w:unhideWhenUsed="1"/>
+    <w:lsdException w:name="Body Text Indent" w:semiHidden="1" w:unhideWhenUsed="1"/>
+    <w:lsdException w:name="List Continue" w:semiHidden="1" w:unhideWhenUsed="1"/>
+    <w:lsdException w:name="List Continue 2" w:semiHidden="1" w:unhideWhenUsed="1"/>
+    <w:lsdException w:name="List Continue 3" w:semiHidden="1" w:unhideWhenUsed="1"/>
+    <w:lsdException w:name="List Continue 4" w:semiHidden="1" w:unhideWhenUsed="1"/>
+    <w:lsdException w:name="List Continue 5" w:semiHidden="1" w:unhideWhenUsed="1"/>
+    <w:lsdException w:name="Message Header" w:semiHidden="1" w:unhideWhenUsed="1"/>
+    <w:lsdException w:name="Subtitle" w:uiPriority="11" w:qFormat="1"/>
+    <w:lsdException w:name="Salutation" w:semiHidden="1" w:unhideWhenUsed="1"/>
+    <w:lsdException w:name="Date" w:semiHidden="1" w:unhideWhenUsed="1"/>
+    <w:lsdException w:name="Body Text First Indent" w:semiHidden="1" w:unhideWhenUsed="1"/>
+    <w:lsdException w:name="Body Text First Indent 2" w:semiHidden="1" w:unhideWhenUsed="1"/>
+    <w:lsdException w:name="Note Heading" w:semiHidden="1" w:unhideWhenUsed="1"/>
+    <w:lsdException w:name="Body Text 2" w:semiHidden="1" w:unhideWhenUsed="1"/>
+    <w:lsdException w:name="Body Text 3" w:semiHidden="1" w:unhideWhenUsed="1"/>
+    <w:lsdException w:name="Body Text Indent 2" w:semiHidden="1" w:unhideWhenUsed="1"/>
+    <w:lsdException w:name="Body Text Indent 3" w:semiHidden="1" w:unhideWhenUsed="1"/>
+    <w:lsdException w:name="Block Text" w:semiHidden="1" w:unhideWhenUsed="1"/>
+    <w:lsdException w:name="Hyperlink" w:semiHidden="1" w:unhideWhenUsed="1"/>
+    <w:lsdException w:name="FollowedHyperlink" w:semiHidden="1" w:unhideWhenUsed="1"/>
+    <w:lsdException w:name="Strong" w:uiPriority="22" w:qFormat="1"/>
+    <w:lsdException w:name="Emphasis" w:uiPriority="20" w:qFormat="1"/>
+    <w:lsdException w:name="Document Map" w:semiHidden="1" w:unhideWhenUsed="1"/>
+    <w:lsdException w:name="Plain Text" w:semiHidden="1" w:unhideWhenUsed="1"/>
+    <w:lsdException w:name="E-mail Signature" w:semiHidden="1" w:unhideWhenUsed="1"/>
+    <w:lsdException w:name="HTML Top of Form" w:semiHidden="1" w:unhideWhenUsed="1"/>
+    <w:lsdException w:name="HTML Bottom of Form" w:semiHidden="1" w:unhideWhenUsed="1"/>
+    <w:lsdException w:name="Normal (Web)" w:semiHidden="1" w:unhideWhenUsed="1"/>
+    <w:lsdException w:name="HTML Acronym" w:semiHidden="1" w:unhideWhenUsed="1"/>
+    <w:lsdException w:name="HTML Address" w:semiHidden="1" w:unhideWhenUsed="1"/>
+    <w:lsdException w:name="HTML Cite" w:semiHidden="1" w:unhideWhenUsed="1"/>
+    <w:lsdException w:name="HTML Code" w:semiHidden="1" w:unhideWhenUsed="1"/>
+    <w:lsdException w:name="HTML Definition" w:semiHidden="1" w:unhideWhenUsed="1"/>
+    <w:lsdException w:name="HTML Keyboard" w:semiHidden="1" w:unhideWhenUsed="1"/>
+    <w:lsdException w:name="HTML Preformatted" w:semiHidden="1" w:unhideWhenUsed="1"/>
+    <w:lsdException w:name="HTML Sample" w:semiHidden="1" w:unhideWhenUsed="1"/>
+    <w:lsdException w:name="HTML Typewriter" w:semiHidden="1" w:unhideWhenUsed="1"/>
+    <w:lsdException w:name="HTML Variable" w:semiHidden="1" w:unhideWhenUsed="1"/>
+    <w:lsdException w:name="Normal Table" w:semiHidden="1" w:unhideWhenUsed="1"/>
+    <w:lsdException w:name="annotation subject" w:semiHidden="1" w:unhideWhenUsed="1"/>
+    <w:lsdException w:name="No List" w:semiHidden="1" w:unhideWhenUsed="1"/>
+    <w:lsdException w:name="Outline List 1" w:semiHidden="1" w:unhideWhenUsed="1"/>
+    <w:lsdException w:name="Outline List 2" w:semiHidden="1" w:unhideWhenUsed="1"/>
+    <w:lsdException w:name="Outline List 3" w:semiHidden="1" w:unhideWhenUsed="1"/>
+    <w:lsdException w:name="Table Simple 1" w:semiHidden="1" w:unhideWhenUsed="1"/>
+    <w:lsdException w:name="Table Simple 2" w:semiHidden="1" w:unhideWhenUsed="1"/>
+    <w:lsdException w:name="Table Simple 3" w:semiHidden="1" w:unhideWhenUsed="1"/>
+    <w:lsdException w:name="Table Classic 1" w:semiHidden="1" w:unhideWhenUsed="1"/>
+    <w:lsdException w:name="Table Classic 2" w:semiHidden="1" w:unhideWhenUsed="1"/>
+    <w:lsdException w:name="Table Classic 3" w:semiHidden="1" w:unhideWhenUsed="1"/>
+    <w:lsdException w:name="Table Classic 4" w:semiHidden="1" w:unhideWhenUsed="1"/>
+    <w:lsdException w:name="Table Colorful 1" w:semiHidden="1" w:unhideWhenUsed="1"/>
+    <w:lsdException w:name="Table Colorful 2" w:semiHidden="1" w:unhideWhenUsed="1"/>
+    <w:lsdException w:name="Table Colorful 3" w:semiHidden="1" w:unhideWhenUsed="1"/>
+    <w:lsdException w:name="Table Columns 1" w:semiHidden="1" w:unhideWhenUsed="1"/>
+    <w:lsdException w:name="Table Columns 2" w:semiHidden="1" w:unhideWhenUsed="1"/>
+    <w:lsdException w:name="Table Columns 3" w:semiHidden="1" w:unhideWhenUsed="1"/>
+    <w:lsdException w:name="Table Columns 4" w:semiHidden="1" w:unhideWhenUsed="1"/>
+    <w:lsdException w:name="Table Columns 5" w:semiHidden="1" w:unhideWhenUsed="1"/>
+    <w:lsdException w:name="Table Grid 1" w:semiHidden="1" w:unhideWhenUsed="1"/>
+    <w:lsdException w:name="Table Grid 2" w:semiHidden="1" w:unhideWhenUsed="1"/>
+    <w:lsdException w:name="Table Grid 3" w:semiHidden="1" w:unhideWhenUsed="1"/>
+    <w:lsdException w:name="Table Grid 4" w:semiHidden="1" w:unhideWhenUsed="1"/>
+    <w:lsdException w:name="Table Grid 5" w:semiHidden="1" w:unhideWhenUsed="1"/>
+    <w:lsdException w:name="Table Grid 6" w:semiHidden="1" w:unhideWhenUsed="1"/>
+    <w:lsdException w:name="Table Grid 7" w:semiHidden="1" w:unhideWhenUsed="1"/>
+    <w:lsdException w:name="Table Grid 8" w:semiHidden="1" w:unhideWhenUsed="1"/>
+    <w:lsdException w:name="Table List 1" w:semiHidden="1" w:unhideWhenUsed="1"/>
+    <w:lsdException w:name="Table List 2" w:semiHidden="1" w:unhideWhenUsed="1"/>
+    <w:lsdException w:name="Table List 3" w:semiHidden="1" w:unhideWhenUsed="1"/>
+    <w:lsdException w:name="Table List 4" w:semiHidden="1" w:unhideWhenUsed="1"/>
+    <w:lsdException w:name="Table List 5" w:semiHidden="1" w:unhideWhenUsed="1"/>
+    <w:lsdException w:name="Table List 6" w:semiHidden="1" w:unhideWhenUsed="1"/>
+    <w:lsdException w:name="Table List 7" w:semiHidden="1" w:unhideWhenUsed="1"/>
+    <w:lsdException w:name="Table List 8" w:semiHidden="1" w:unhideWhenUsed="1"/>
+    <w:lsdException w:name="Table 3D effects 1" w:semiHidden="1" w:unhideWhenUsed="1"/>
+    <w:lsdException w:name="Table 3D effects 2" w:semiHidden="1" w:unhideWhenUsed="1"/>
+    <w:lsdException w:name="Table 3D effects 3" w:semiHidden="1" w:unhideWhenUsed="1"/>
+    <w:lsdException w:name="Table Contemporary" w:semiHidden="1" w:unhideWhenUsed="1"/>
+    <w:lsdException w:name="Table Elegant" w:semiHidden="1" w:unhideWhenUsed="1"/>
+    <w:lsdException w:name="Table Professional" w:semiHidden="1" w:unhideWhenUsed="1"/>
+    <w:lsdException w:name="Table Subtle 1" w:semiHidden="1" w:unhideWhenUsed="1"/>
+    <w:lsdException w:name="Table Subtle 2" w:semiHidden="1" w:unhideWhenUsed="1"/>
+    <w:lsdException w:name="Table Web 1" w:semiHidden="1" w:unhideWhenUsed="1"/>
+    <w:lsdException w:name="Table Web 2" w:semiHidden="1" w:unhideWhenUsed="1"/>
+    <w:lsdException w:name="Table Web 3" w:semiHidden="1" w:unhideWhenUsed="1"/>
+    <w:lsdException w:name="Balloon Text" w:semiHidden="1" w:unhideWhenUsed="1"/>
+    <w:lsdException w:name="Table Grid" w:uiPriority="59"/>
+    <w:lsdException w:name="Table Theme" w:semiHidden="1" w:unhideWhenUsed="1"/>
+    <w:lsdException w:name="Note Level 1" w:semiHidden="1" w:unhideWhenUsed="1"/>
+    <w:lsdException w:name="Note Level 2" w:semiHidden="1" w:unhideWhenUsed="1"/>
+    <w:lsdException w:name="Note Level 3" w:semiHidden="1" w:unhideWhenUsed="1"/>
+    <w:lsdException w:name="Note Level 4" w:semiHidden="1" w:unhideWhenUsed="1"/>
+    <w:lsdException w:name="Note Level 5" w:semiHidden="1" w:unhideWhenUsed="1"/>
+    <w:lsdException w:name="Note Level 6" w:semiHidden="1" w:unhideWhenUsed="1"/>
+    <w:lsdException w:name="Note Level 7" w:semiHidden="1" w:unhideWhenUsed="1"/>
+    <w:lsdException w:name="Note Level 8" w:semiHidden="1" w:unhideWhenUsed="1"/>
+    <w:lsdException w:name="Note Level 9" w:semiHidden="1" w:unhideWhenUsed="1"/>
+    <w:lsdException w:name="Placeholder Text" w:semiHidden="1"/>
+    <w:lsdException w:name="No Spacing" w:uiPriority="1" w:qFormat="1"/>
+    <w:lsdException w:name="Light Shading" w:uiPriority="60"/>
+    <w:lsdException w:name="Light List" w:uiPriority="61"/>
+    <w:lsdException w:name="Light Grid" w:uiPriority="62"/>
+    <w:lsdException w:name="Medium Shading 1" w:uiPriority="63"/>
+    <w:lsdException w:name="Medium Shading 2" w:uiPriority="64"/>
+    <w:lsdException w:name="Medium List 1" w:uiPriority="65"/>
+    <w:lsdException w:name="Medium List 2" w:uiPriority="66"/>
+    <w:lsdException w:name="Medium Grid 1" w:uiPriority="67"/>
+    <w:lsdException w:name="Medium Grid 2" w:uiPriority="68"/>
+    <w:lsdException w:name="Medium Grid 3" w:uiPriority="69"/>
+    <w:lsdException w:name="Dark List" w:uiPriority="70"/>
+    <w:lsdException w:name="Colorful Shading" w:uiPriority="71"/>
+    <w:lsdException w:name="Colorful List" w:uiPriority="72"/>
+    <w:lsdException w:name="Colorful Grid" w:uiPriority="73"/>
+    <w:lsdException w:name="Light Shading Accent 1" w:uiPriority="60"/>
+    <w:lsdException w:name="Light List Accent 1" w:uiPriority="61"/>
+    <w:lsdException w:name="Light Grid Accent 1" w:uiPriority="62"/>
+    <w:lsdException w:name="Medium Shading 1 Accent 1" w:uiPriority="63"/>
+    <w:lsdException w:name="Medium Shading 2 Accent 1" w:uiPriority="64"/>
+    <w:lsdException w:name="Medium List 1 Accent 1" w:uiPriority="65"/>
+    <w:lsdException w:name="Revision" w:semiHidden="1"/>
+    <w:lsdException w:name="List Paragraph" w:uiPriority="34" w:qFormat="1"/>
+    <w:lsdException w:name="Quote" w:uiPriority="29" w:qFormat="1"/>
+    <w:lsdException w:name="Intense Quote" w:uiPriority="30" w:qFormat="1"/>
+    <w:lsdException w:name="Medium List 2 Accent 1" w:uiPriority="66"/>
+    <w:lsdException w:name="Medium Grid 1 Accent 1" w:uiPriority="67"/>
+    <w:lsdException w:name="Medium Grid 2 Accent 1" w:uiPriority="68"/>
+    <w:lsdException w:name="Medium Grid 3 Accent 1" w:uiPriority="69"/>
+    <w:lsdException w:name="Dark List Accent 1" w:uiPriority="70"/>
+    <w:lsdException w:name="Colorful Shading Accent 1" w:uiPriority="71"/>
+    <w:lsdException w:name="Colorful List Accent 1" w:uiPriority="72"/>
+    <w:lsdException w:name="Colorful Grid Accent 1" w:uiPriority="73"/>
+    <w:lsdException w:name="Light Shading Accent 2" w:uiPriority="60"/>
+    <w:lsdException w:name="Light List Accent 2" w:uiPriority="61"/>
+    <w:lsdException w:name="Light Grid Accent 2" w:uiPriority="62"/>
+    <w:lsdException w:name="Medium Shading 1 Accent 2" w:uiPriority="63"/>
+    <w:lsdException w:name="Medium Shading 2 Accent 2" w:uiPriority="64"/>
+    <w:lsdException w:name="Medium List 1 Accent 2" w:uiPriority="65"/>
+    <w:lsdException w:name="Medium List 2 Accent 2" w:uiPriority="66"/>
+    <w:lsdException w:name="Medium Grid 1 Accent 2" w:uiPriority="67"/>
+    <w:lsdException w:name="Medium Grid 2 Accent 2" w:uiPriority="68"/>
+    <w:lsdException w:name="Medium Grid 3 Accent 2" w:uiPriority="69"/>
+    <w:lsdException w:name="Dark List Accent 2" w:uiPriority="70"/>
+    <w:lsdException w:name="Colorful Shading Accent 2" w:uiPriority="71"/>
+    <w:lsdException w:name="Colorful List Accent 2" w:uiPriority="72"/>
+    <w:lsdException w:name="Colorful Grid Accent 2" w:uiPriority="73"/>
+    <w:lsdException w:name="Light Shading Accent 3" w:uiPriority="60"/>
+    <w:lsdException w:name="Light List Accent 3" w:uiPriority="61"/>
+    <w:lsdException w:name="Light Grid Accent 3" w:uiPriority="62"/>
+    <w:lsdException w:name="Medium Shading 1 Accent 3" w:uiPriority="63"/>
+    <w:lsdException w:name="Medium Shading 2 Accent 3" w:uiPriority="64"/>
+    <w:lsdException w:name="Medium List 1 Accent 3" w:uiPriority="65"/>
+    <w:lsdException w:name="Medium List 2 Accent 3" w:uiPriority="66"/>
+    <w:lsdException w:name="Medium Grid 1 Accent 3" w:uiPriority="67"/>
+    <w:lsdException w:name="Medium Grid 2 Accent 3" w:uiPriority="68"/>
+    <w:lsdException w:name="Medium Grid 3 Accent 3" w:uiPriority="69"/>
+    <w:lsdException w:name="Dark List Accent 3" w:uiPriority="70"/>
+    <w:lsdException w:name="Colorful Shading Accent 3" w:uiPriority="71"/>
+    <w:lsdException w:name="Colorful List Accent 3" w:uiPriority="72"/>
+    <w:lsdException w:name="Colorful Grid Accent 3" w:uiPriority="73"/>
+    <w:lsdException w:name="Light Shading Accent 4" w:uiPriority="60"/>
+    <w:lsdException w:name="Light List Accent 4" w:uiPriority="61"/>
+    <w:lsdException w:name="Light Grid Accent 4" w:uiPriority="62"/>
+    <w:lsdException w:name="Medium Shading 1 Accent 4" w:uiPriority="63"/>
+    <w:lsdException w:name="Medium Shading 2 Accent 4" w:uiPriority="64"/>
+    <w:lsdException w:name="Medium List 1 Accent 4" w:uiPriority="65"/>
+    <w:lsdException w:name="Medium List 2 Accent 4" w:uiPriority="66"/>
+    <w:lsdException w:name="Medium Grid 1 Accent 4" w:uiPriority="67"/>
+    <w:lsdException w:name="Medium Grid 2 Accent 4" w:uiPriority="68"/>
+    <w:lsdException w:name="Medium Grid 3 Accent 4" w:uiPriority="69"/>
+    <w:lsdException w:name="Dark List Accent 4" w:uiPriority="70"/>
+    <w:lsdException w:name="Colorful Shading Accent 4" w:uiPriority="71"/>
+    <w:lsdException w:name="Colorful List Accent 4" w:uiPriority="72"/>
+    <w:lsdException w:name="Colorful Grid Accent 4" w:uiPriority="73"/>
+    <w:lsdException w:name="Light Shading Accent 5" w:uiPriority="60"/>
+    <w:lsdException w:name="Light List Accent 5" w:uiPriority="61"/>
+    <w:lsdException w:name="Light Grid Accent 5" w:uiPriority="62"/>
+    <w:lsdException w:name="Medium Shading 1 Accent 5" w:uiPriority="63"/>
+    <w:lsdException w:name="Medium Shading 2 Accent 5" w:uiPriority="64"/>
+    <w:lsdException w:name="Medium List 1 Accent 5" w:uiPriority="65"/>
+    <w:lsdException w:name="Medium List 2 Accent 5" w:uiPriority="66"/>
+    <w:lsdException w:name="Medium Grid 1 Accent 5" w:uiPriority="67"/>
+    <w:lsdException w:name="Medium Grid 2 Accent 5" w:uiPriority="68"/>
+    <w:lsdException w:name="Medium Grid 3 Accent 5" w:uiPriority="69"/>
+    <w:lsdException w:name="Dark List Accent 5" w:uiPriority="70"/>
+    <w:lsdException w:name="Colorful Shading Accent 5" w:uiPriority="71"/>
+    <w:lsdException w:name="Colorful List Accent 5" w:uiPriority="72"/>
+    <w:lsdException w:name="Colorful Grid Accent 5" w:uiPriority="73"/>
+    <w:lsdException w:name="Light Shading Accent 6" w:uiPriority="60"/>
+    <w:lsdException w:name="Light List Accent 6" w:uiPriority="61"/>
+    <w:lsdException w:name="Light Grid Accent 6" w:uiPriority="62"/>
+    <w:lsdException w:name="Medium Shading 1 Accent 6" w:uiPriority="63"/>
+    <w:lsdException w:name="Medium Shading 2 Accent 6" w:uiPriority="64"/>
+    <w:lsdException w:name="Medium List 1 Accent 6" w:uiPriority="65"/>
+    <w:lsdException w:name="Medium List 2 Accent 6" w:uiPriority="66"/>
+    <w:lsdException w:name="Medium Grid 1 Accent 6" w:uiPriority="67"/>
+    <w:lsdException w:name="Medium Grid 2 Accent 6" w:uiPriority="68"/>
+    <w:lsdException w:name="Medium Grid 3 Accent 6" w:uiPriority="69"/>
+    <w:lsdException w:name="Dark List Accent 6" w:uiPriority="70"/>
+    <w:lsdException w:name="Colorful Shading Accent 6" w:uiPriority="71"/>
+    <w:lsdException w:name="Colorful List Accent 6" w:uiPriority="72"/>
+    <w:lsdException w:name="Colorful Grid Accent 6" w:uiPriority="73"/>
+    <w:lsdException w:name="Subtle Emphasis" w:uiPriority="19" w:qFormat="1"/>
+    <w:lsdException w:name="Intense Emphasis" w:uiPriority="21" w:qFormat="1"/>
+    <w:lsdException w:name="Subtle Reference" w:uiPriority="31" w:qFormat="1"/>
+    <w:lsdException w:name="Intense Reference" w:uiPriority="32" w:qFormat="1"/>
+    <w:lsdException w:name="Book Title" w:uiPriority="33" w:qFormat="1"/>
+    <w:lsdException w:name="Bibliography" w:semiHidden="1" w:uiPriority="37" w:unhideWhenUsed="1"/>
+    <w:lsdException w:name="TOC Heading" w:semiHidden="1" w:uiPriority="39" w:unhideWhenUsed="1" w:qFormat="1"/>
+    <w:lsdException w:name="Plain Table 1" w:uiPriority="41"/>
+    <w:lsdException w:name="Plain Table 2" w:uiPriority="42"/>
+    <w:lsdException w:name="Plain Table 3" w:uiPriority="43"/>
+    <w:lsdException w:name="Plain Table 4" w:uiPriority="44"/>
+    <w:lsdException w:name="Plain Table 5" w:uiPriority="45"/>
+    <w:lsdException w:name="Grid Table Light" w:uiPriority="40"/>
+    <w:lsdException w:name="Grid Table 1 Light" w:uiPriority="46"/>
+    <w:lsdException w:name="Grid Table 2" w:uiPriority="47"/>
+    <w:lsdException w:name="Grid Table 3" w:uiPriority="48"/>
+    <w:lsdException w:name="Grid Table 4" w:uiPriority="49"/>
+    <w:lsdException w:name="Grid Table 5 Dark" w:uiPriority="50"/>
+    <w:lsdException w:name="Grid Table 6 Colorful" w:uiPriority="51"/>
+    <w:lsdException w:name="Grid Table 7 Colorful" w:uiPriority="52"/>
+    <w:lsdException w:name="Grid Table 1 Light Accent 1" w:uiPriority="46"/>
+    <w:lsdException w:name="Grid Table 2 Accent 1" w:uiPriority="47"/>
+    <w:lsdException w:name="Grid Table 3 Accent 1" w:uiPriority="48"/>
+    <w:lsdException w:name="Grid Table 4 Accent 1" w:uiPriority="49"/>
+    <w:lsdException w:name="Grid Table 5 Dark Accent 1" w:uiPriority="50"/>
+    <w:lsdException w:name="Grid Table 6 Colorful Accent 1" w:uiPriority="51"/>
+    <w:lsdException w:name="Grid Table 7 Colorful Accent 1" w:uiPriority="52"/>
+    <w:lsdException w:name="Grid Table 1 Light Accent 2" w:uiPriority="46"/>
+    <w:lsdException w:name="Grid Table 2 Accent 2" w:uiPriority="47"/>
+    <w:lsdException w:name="Grid Table 3 Accent 2" w:uiPriority="48"/>
+    <w:lsdException w:name="Grid Table 4 Accent 2" w:uiPriority="49"/>
+    <w:lsdException w:name="Grid Table 5 Dark Accent 2" w:uiPriority="50"/>
+    <w:lsdException w:name="Grid Table 6 Colorful Accent 2" w:uiPriority="51"/>
+    <w:lsdException w:name="Grid Table 7 Colorful Accent 2" w:uiPriority="52"/>
+    <w:lsdException w:name="Grid Table 1 Light Accent 3" w:uiPriority="46"/>
+    <w:lsdException w:name="Grid Table 2 Accent 3" w:uiPriority="47"/>
+    <w:lsdException w:name="Grid Table 3 Accent 3" w:uiPriority="48"/>
+    <w:lsdException w:name="Grid Table 4 Accent 3" w:uiPriority="49"/>
+    <w:lsdException w:name="Grid Table 5 Dark Accent 3" w:uiPriority="50"/>
+    <w:lsdException w:name="Grid Table 6 Colorful Accent 3" w:uiPriority="51"/>
+    <w:lsdException w:name="Grid Table 7 Colorful Accent 3" w:uiPriority="52"/>
+    <w:lsdException w:name="Grid Table 1 Light Accent 4" w:uiPriority="46"/>
+    <w:lsdException w:name="Grid Table 2 Accent 4" w:uiPriority="47"/>
+    <w:lsdException w:name="Grid Table 3 Accent 4" w:uiPriority="48"/>
+    <w:lsdException w:name="Grid Table 4 Accent 4" w:uiPriority="49"/>
+    <w:lsdException w:name="Grid Table 5 Dark Accent 4" w:uiPriority="50"/>
+    <w:lsdException w:name="Grid Table 6 Colorful Accent 4" w:uiPriority="51"/>
+    <w:lsdException w:name="Grid Table 7 Colorful Accent 4" w:uiPriority="52"/>
+    <w:lsdException w:name="Grid Table 1 Light Accent 5" w:uiPriority="46"/>
+    <w:lsdException w:name="Grid Table 2 Accent 5" w:uiPriority="47"/>
+    <w:lsdException w:name="Grid Table 3 Accent 5" w:uiPriority="48"/>
+    <w:lsdException w:name="Grid Table 4 Accent 5" w:uiPriority="49"/>
+    <w:lsdException w:name="Grid Table 5 Dark Accent 5" w:uiPriority="50"/>
+    <w:lsdException w:name="Grid Table 6 Colorful Accent 5" w:uiPriority="51"/>
+    <w:lsdException w:name="Grid Table 7 Colorful Accent 5" w:uiPriority="52"/>
+    <w:lsdException w:name="Grid Table 1 Light Accent 6" w:uiPriority="46"/>
+    <w:lsdException w:name="Grid Table 2 Accent 6" w:uiPriority="47"/>
+    <w:lsdException w:name="Grid Table 3 Accent 6" w:uiPriority="48"/>
+    <w:lsdException w:name="Grid Table 4 Accent 6" w:uiPriority="49"/>
+    <w:lsdException w:name="Grid Table 5 Dark Accent 6" w:uiPriority="50"/>
+    <w:lsdException w:name="Grid Table 6 Colorful Accent 6" w:uiPriority="51"/>
+    <w:lsdException w:name="Grid Table 7 Colorful Accent 6" w:uiPriority="52"/>
+    <w:lsdException w:name="List Table 1 Light" w:uiPriority="46"/>
+    <w:lsdException w:name="List Table 2" w:uiPriority="47"/>
+    <w:lsdException w:name="List Table 3" w:uiPriority="48"/>
+    <w:lsdException w:name="List Table 4" w:uiPriority="49"/>
+    <w:lsdException w:name="List Table 5 Dark" w:uiPriority="50"/>
+    <w:lsdException w:name="List Table 6 Colorful" w:uiPriority="51"/>
+    <w:lsdException w:name="List Table 7 Colorful" w:uiPriority="52"/>
+    <w:lsdException w:name="List Table 1 Light Accent 1" w:uiPriority="46"/>
+    <w:lsdException w:name="List Table 2 Accent 1" w:uiPriority="47"/>
+    <w:lsdException w:name="List Table 3 Accent 1" w:uiPriority="48"/>
+    <w:lsdException w:name="List Table 4 Accent 1" w:uiPriority="49"/>
+    <w:lsdException w:name="List Table 5 Dark Accent 1" w:uiPriority="50"/>
+    <w:lsdException w:name="List Table 6 Colorful Accent 1" w:uiPriority="51"/>
+    <w:lsdException w:name="List Table 7 Colorful Accent 1" w:uiPriority="52"/>
+    <w:lsdException w:name="List Table 1 Light Accent 2" w:uiPriority="46"/>
+    <w:lsdException w:name="List Table 2 Accent 2" w:uiPriority="47"/>
+    <w:lsdException w:name="List Table 3 Accent 2" w:uiPriority="48"/>
+    <w:lsdException w:name="List Table 4 Accent 2" w:uiPriority="49"/>
+    <w:lsdException w:name="List Table 5 Dark Accent 2" w:uiPriority="50"/>
+    <w:lsdException w:name="List Table 6 Colorful Accent 2" w:uiPriority="51"/>
+    <w:lsdException w:name="List Table 7 Colorful Accent 2" w:uiPriority="52"/>
+    <w:lsdException w:name="List Table 1 Light Accent 3" w:uiPriority="46"/>
+    <w:lsdException w:name="List Table 2 Accent 3" w:uiPriority="47"/>
+    <w:lsdException w:name="List Table 3 Accent 3" w:uiPriority="48"/>
+    <w:lsdException w:name="List Table 4 Accent 3" w:uiPriority="49"/>
+    <w:lsdException w:name="List Table 5 Dark Accent 3" w:uiPriority="50"/>
+    <w:lsdException w:name="List Table 6 Colorful Accent 3" w:uiPriority="51"/>
+    <w:lsdException w:name="List Table 7 Colorful Accent 3" w:uiPriority="52"/>
+    <w:lsdException w:name="List Table 1 Light Accent 4" w:uiPriority="46"/>
+    <w:lsdException w:name="List Table 2 Accent 4" w:uiPriority="47"/>
+    <w:lsdException w:name="List Table 3 Accent 4" w:uiPriority="48"/>
+    <w:lsdException w:name="List Table 4 Accent 4" w:uiPriority="49"/>
+    <w:lsdException w:name="List Table 5 Dark Accent 4" w:uiPriority="50"/>
+    <w:lsdException w:name="List Table 6 Colorful Accent 4" w:uiPriority="51"/>
+    <w:lsdException w:name="List Table 7 Colorful Accent 4" w:uiPriority="52"/>
+    <w:lsdException w:name="List Table 1 Light Accent 5" w:uiPriority="46"/>
+    <w:lsdException w:name="List Table 2 Accent 5" w:uiPriority="47"/>
+    <w:lsdException w:name="List Table 3 Accent 5" w:uiPriority="48"/>
+    <w:lsdException w:name="List Table 4 Accent 5" w:uiPriority="49"/>
+    <w:lsdException w:name="List Table 5 Dark Accent 5" w:uiPriority="50"/>
+    <w:lsdException w:name="List Table 6 Colorful Accent 5" w:uiPriority="51"/>
+    <w:lsdException w:name="List Table 7 Colorful Accent 5" w:uiPriority="52"/>
+    <w:lsdException w:name="List Table 1 Light Accent 6" w:uiPriority="46"/>
+    <w:lsdException w:name="List Table 2 Accent 6" w:uiPriority="47"/>
+    <w:lsdException w:name="List Table 3 Accent 6" w:uiPriority="48"/>
+    <w:lsdException w:name="List Table 4 Accent 6" w:uiPriority="49"/>
+    <w:lsdException w:name="List Table 5 Dark Accent 6" w:uiPriority="50"/>
+    <w:lsdException w:name="List Table 6 Colorful Accent 6" w:uiPriority="51"/>
+    <w:lsdException w:name="List Table 7 Colorful Accent 6" w:uiPriority="52"/>
+    <w:lsdException w:name="Mention" w:semiHidden="1" w:unhideWhenUsed="1"/>
+    <w:lsdException w:name="Smart Hyperlink" w:semiHidden="1" w:unhideWhenUsed="1"/>
   </w:latentStyles>
   <w:style w:type="paragraph" w:default="1" w:styleId="Normal">
     <w:name w:val="Normal"/>

</xml_diff>

<commit_message>
manual updated with key output of TEST routine
showing TEST output first.
</commit_message>
<xml_diff>
--- a/docs/submodule tc_surge.docx
+++ b/docs/submodule tc_surge.docx
@@ -80,8 +80,10 @@
           <w:rFonts w:ascii="Arial"/>
           <w:sz w:val="24"/>
         </w:rPr>
-        <w:t>22</w:t>
-      </w:r>
+        <w:t>24</w:t>
+      </w:r>
+      <w:bookmarkStart w:id="0" w:name="_GoBack"/>
+      <w:bookmarkEnd w:id="0"/>
       <w:r>
         <w:rPr>
           <w:rFonts w:ascii="Arial"/>
@@ -263,15 +265,7 @@
         <w:t xml:space="preserve">. </w:t>
       </w:r>
       <w:r>
-        <w:t xml:space="preserve">It’s based on </w:t>
-      </w:r>
-      <w:proofErr w:type="spellStart"/>
-      <w:r>
-        <w:t>climada’s</w:t>
-      </w:r>
-      <w:proofErr w:type="spellEnd"/>
-      <w:r>
-        <w:t xml:space="preserve"> core tropical cyclone (TC) </w:t>
+        <w:t xml:space="preserve">It’s based on climada’s core tropical cyclone (TC) </w:t>
       </w:r>
       <w:r>
         <w:rPr>
@@ -300,19 +294,11 @@
       <w:r>
         <w:t xml:space="preserve">order to run </w:t>
       </w:r>
-      <w:proofErr w:type="spellStart"/>
-      <w:r>
-        <w:rPr>
-          <w:spacing w:val="-1"/>
-        </w:rPr>
-        <w:t>tc_surge</w:t>
-      </w:r>
-      <w:proofErr w:type="spellEnd"/>
-      <w:r>
-        <w:rPr>
-          <w:spacing w:val="-1"/>
-        </w:rPr>
-        <w:t>,</w:t>
+      <w:r>
+        <w:rPr>
+          <w:spacing w:val="-1"/>
+        </w:rPr>
+        <w:t>tc_surge,</w:t>
       </w:r>
       <w:r>
         <w:t xml:space="preserve"> make sure you’ve made yourself familiar (to some</w:t>
@@ -334,65 +320,13 @@
         <w:ind w:right="143"/>
       </w:pPr>
       <w:r>
-        <w:t xml:space="preserve">recall that climada stores the hazard information for each </w:t>
-      </w:r>
-      <w:proofErr w:type="spellStart"/>
-      <w:r>
-        <w:t>event_i</w:t>
-      </w:r>
-      <w:proofErr w:type="spellEnd"/>
-      <w:r>
-        <w:t xml:space="preserve"> at each </w:t>
-      </w:r>
-      <w:proofErr w:type="spellStart"/>
-      <w:r>
-        <w:t>centroid_j</w:t>
-      </w:r>
-      <w:proofErr w:type="spellEnd"/>
-      <w:r>
-        <w:t xml:space="preserve"> as </w:t>
-      </w:r>
-      <w:proofErr w:type="spellStart"/>
-      <w:r>
-        <w:rPr>
-          <w:spacing w:val="-1"/>
-        </w:rPr>
-        <w:t>hazard.arr</w:t>
-      </w:r>
-      <w:proofErr w:type="spellEnd"/>
-      <w:r>
-        <w:rPr>
-          <w:spacing w:val="-1"/>
-        </w:rPr>
-        <w:t>(</w:t>
-      </w:r>
-      <w:proofErr w:type="spellStart"/>
-      <w:r>
-        <w:rPr>
-          <w:spacing w:val="-1"/>
-        </w:rPr>
-        <w:t>event_</w:t>
-      </w:r>
-      <w:proofErr w:type="gramStart"/>
-      <w:r>
-        <w:rPr>
-          <w:spacing w:val="-1"/>
-        </w:rPr>
-        <w:t>i,centroid</w:t>
-      </w:r>
-      <w:proofErr w:type="gramEnd"/>
-      <w:r>
-        <w:rPr>
-          <w:spacing w:val="-1"/>
-        </w:rPr>
-        <w:t>_j</w:t>
-      </w:r>
-      <w:proofErr w:type="spellEnd"/>
-      <w:r>
-        <w:rPr>
-          <w:spacing w:val="-1"/>
-        </w:rPr>
-        <w:t>).</w:t>
+        <w:t xml:space="preserve">recall that climada stores the hazard information for each event_i at each centroid_j as </w:t>
+      </w:r>
+      <w:r>
+        <w:rPr>
+          <w:spacing w:val="-1"/>
+        </w:rPr>
+        <w:t>hazard.arr(event_i,centroid_j).</w:t>
       </w:r>
       <w:r>
         <w:t xml:space="preserve"> Hence any climada hazard event</w:t>
@@ -450,15 +384,7 @@
         <w:ind w:right="135"/>
       </w:pPr>
       <w:r>
-        <w:t xml:space="preserve">In essence, </w:t>
-      </w:r>
-      <w:proofErr w:type="spellStart"/>
-      <w:r>
-        <w:t>tc_surge</w:t>
-      </w:r>
-      <w:proofErr w:type="spellEnd"/>
-      <w:r>
-        <w:t xml:space="preserve"> infers a </w:t>
+        <w:t xml:space="preserve">In essence, tc_surge infers a </w:t>
       </w:r>
       <w:r>
         <w:rPr>
@@ -494,15 +420,7 @@
         <w:footnoteReference w:id="3"/>
       </w:r>
       <w:r>
-        <w:t xml:space="preserve">) from the maximum </w:t>
-      </w:r>
-      <w:proofErr w:type="spellStart"/>
-      <w:r>
-        <w:t>windspeed</w:t>
-      </w:r>
-      <w:proofErr w:type="spellEnd"/>
-      <w:r>
-        <w:t xml:space="preserve"> (peak gust in in m/s) for each TC event at each </w:t>
+        <w:t xml:space="preserve">) from the maximum windspeed (peak gust in in m/s) for each TC event at each </w:t>
       </w:r>
       <w:r>
         <w:rPr>
@@ -513,47 +431,11 @@
       <w:r>
         <w:t xml:space="preserve"> i.e. it takes </w:t>
       </w:r>
-      <w:proofErr w:type="spellStart"/>
-      <w:r>
-        <w:rPr>
-          <w:spacing w:val="-1"/>
-        </w:rPr>
-        <w:t>hazard.arr</w:t>
-      </w:r>
-      <w:proofErr w:type="spellEnd"/>
-      <w:r>
-        <w:rPr>
-          <w:spacing w:val="-1"/>
-        </w:rPr>
-        <w:t>(</w:t>
-      </w:r>
-      <w:proofErr w:type="spellStart"/>
-      <w:r>
-        <w:rPr>
-          <w:spacing w:val="-1"/>
-        </w:rPr>
-        <w:t>event_</w:t>
-      </w:r>
-      <w:proofErr w:type="gramStart"/>
-      <w:r>
-        <w:rPr>
-          <w:spacing w:val="-1"/>
-        </w:rPr>
-        <w:t>i,centroid</w:t>
-      </w:r>
-      <w:proofErr w:type="gramEnd"/>
-      <w:r>
-        <w:rPr>
-          <w:spacing w:val="-1"/>
-        </w:rPr>
-        <w:t>_j</w:t>
-      </w:r>
-      <w:proofErr w:type="spellEnd"/>
-      <w:r>
-        <w:rPr>
-          <w:spacing w:val="-1"/>
-        </w:rPr>
-        <w:t>)</w:t>
+      <w:r>
+        <w:rPr>
+          <w:spacing w:val="-1"/>
+        </w:rPr>
+        <w:t>hazard.arr(event_i,centroid_j)</w:t>
       </w:r>
       <w:r>
         <w:t xml:space="preserve"> and</w:t>
@@ -565,15 +447,7 @@
         <w:t xml:space="preserve"> </w:t>
       </w:r>
       <w:r>
-        <w:t xml:space="preserve">converts the maximum </w:t>
-      </w:r>
-      <w:proofErr w:type="spellStart"/>
-      <w:r>
-        <w:t>windspeed</w:t>
-      </w:r>
-      <w:proofErr w:type="spellEnd"/>
-      <w:r>
-        <w:t xml:space="preserve"> into a proxy surge height.</w:t>
+        <w:t>converts the maximum windspeed into a proxy surge height.</w:t>
       </w:r>
       <w:r>
         <w:rPr>
@@ -656,15 +530,7 @@
         <w:ind w:right="213"/>
       </w:pPr>
       <w:r>
-        <w:t xml:space="preserve">The relation between maximum </w:t>
-      </w:r>
-      <w:proofErr w:type="spellStart"/>
-      <w:r>
-        <w:t>windspeed</w:t>
-      </w:r>
-      <w:proofErr w:type="spellEnd"/>
-      <w:r>
-        <w:t xml:space="preserve"> and surge height is</w:t>
+        <w:t>The relation between maximum windspeed and surge height is</w:t>
       </w:r>
       <w:r>
         <w:rPr>
@@ -681,14 +547,12 @@
       <w:r>
         <w:t xml:space="preserve">in the code </w:t>
       </w:r>
-      <w:proofErr w:type="spellStart"/>
       <w:r>
         <w:rPr>
           <w:rFonts w:ascii="Courier"/>
         </w:rPr>
         <w:t>tc_surge_hazard_create</w:t>
       </w:r>
-      <w:proofErr w:type="spellEnd"/>
       <w:r>
         <w:t>, where</w:t>
       </w:r>
@@ -708,15 +572,7 @@
         <w:ind w:right="872" w:firstLine="600"/>
       </w:pPr>
       <w:r>
-        <w:t xml:space="preserve">surge height [m] = </w:t>
-      </w:r>
-      <w:proofErr w:type="gramStart"/>
-      <w:r>
-        <w:t>max( f</w:t>
-      </w:r>
-      <w:proofErr w:type="gramEnd"/>
-      <w:r>
-        <w:t xml:space="preserve">(wind speed [m/s]) - elevation </w:t>
+        <w:t xml:space="preserve">surge height [m] = max( f(wind speed [m/s]) - elevation </w:t>
       </w:r>
       <w:r>
         <w:rPr>
@@ -750,15 +606,7 @@
         <w:ind w:right="143"/>
       </w:pPr>
       <w:r>
-        <w:t xml:space="preserve">where you find </w:t>
-      </w:r>
-      <w:proofErr w:type="gramStart"/>
-      <w:r>
-        <w:t>f(</w:t>
-      </w:r>
-      <w:proofErr w:type="gramEnd"/>
-      <w:r>
-        <w:t>wind speed) documented further below and the elevation is the elevation of the centroid, inferred from the bathymetry data.</w:t>
+        <w:t>where you find f(wind speed) documented further below and the elevation is the elevation of the centroid, inferred from the bathymetry data.</w:t>
       </w:r>
     </w:p>
     <w:p>
@@ -776,12 +624,7 @@
         <w:ind w:right="143"/>
       </w:pPr>
       <w:r>
-        <w:t>We do present a crude approach here, but given the many other uncertainties in the full economics of clima</w:t>
-      </w:r>
-      <w:bookmarkStart w:id="0" w:name="_GoBack"/>
-      <w:bookmarkEnd w:id="0"/>
-      <w:r>
-        <w:t>te adaptation calculations, the method provides good enough a basis for the intended purpose.</w:t>
+        <w:t>We do present a crude approach here, but given the many other uncertainties in the full economics of climate adaptation calculations, the method provides good enough a basis for the intended purpose.</w:t>
       </w:r>
     </w:p>
     <w:p>
@@ -802,7 +645,6 @@
       <w:r>
         <w:t xml:space="preserve">Please use </w:t>
       </w:r>
-      <w:proofErr w:type="spellStart"/>
       <w:r>
         <w:rPr>
           <w:rFonts w:ascii="Courier"/>
@@ -811,7 +653,6 @@
         </w:rPr>
         <w:t>tc_surge_TEST</w:t>
       </w:r>
-      <w:proofErr w:type="spellEnd"/>
       <w:r>
         <w:rPr>
           <w:rFonts w:ascii="Courier"/>
@@ -834,14 +675,12 @@
           <w:cols w:space="720"/>
         </w:sectPr>
       </w:pPr>
-      <w:proofErr w:type="spellStart"/>
       <w:r>
         <w:rPr>
           <w:rFonts w:ascii="Courier"/>
         </w:rPr>
         <w:t>tc_surge_hazard_create</w:t>
       </w:r>
-      <w:proofErr w:type="spellEnd"/>
       <w:r>
         <w:rPr>
           <w:rFonts w:ascii="Courier"/>
@@ -930,14 +769,12 @@
       <w:r>
         <w:t xml:space="preserve">based on an existing tropical cyclone (TC) hazard event set (see e.g. </w:t>
       </w:r>
-      <w:proofErr w:type="spellStart"/>
       <w:r>
         <w:rPr>
           <w:rFonts w:ascii="Courier"/>
         </w:rPr>
         <w:t>climada_tc_hazard_set</w:t>
       </w:r>
-      <w:proofErr w:type="spellEnd"/>
       <w:r>
         <w:t>)</w:t>
       </w:r>
@@ -1379,14 +1216,14 @@
                           </a:ln>
                           <a:extLst>
                             <a:ext uri="{909E8E84-426E-40dd-AFC4-6F175D3DCCD1}">
-                              <a14:hiddenFill xmlns:a14="http://schemas.microsoft.com/office/drawing/2010/main" xmlns:w="http://schemas.openxmlformats.org/wordprocessingml/2006/main" xmlns:w10="urn:schemas-microsoft-com:office:word" xmlns:v="urn:schemas-microsoft-com:vml" xmlns:o="urn:schemas-microsoft-com:office:office" xmlns="">
+                              <a14:hiddenFill xmlns="" xmlns:o="urn:schemas-microsoft-com:office:office" xmlns:v="urn:schemas-microsoft-com:vml" xmlns:w10="urn:schemas-microsoft-com:office:word" xmlns:w="http://schemas.openxmlformats.org/wordprocessingml/2006/main" xmlns:a14="http://schemas.microsoft.com/office/drawing/2010/main">
                                 <a:solidFill>
                                   <a:srgbClr val="FFFFFF"/>
                                 </a:solidFill>
                               </a14:hiddenFill>
                             </a:ext>
                             <a:ext uri="{91240B29-F687-4f45-9708-019B960494DF}">
-                              <a14:hiddenLine xmlns:a14="http://schemas.microsoft.com/office/drawing/2010/main" xmlns:w="http://schemas.openxmlformats.org/wordprocessingml/2006/main" xmlns:w10="urn:schemas-microsoft-com:office:word" xmlns:v="urn:schemas-microsoft-com:vml" xmlns:o="urn:schemas-microsoft-com:office:office" xmlns="" w="9525">
+                              <a14:hiddenLine xmlns="" xmlns:o="urn:schemas-microsoft-com:office:office" xmlns:v="urn:schemas-microsoft-com:vml" xmlns:w10="urn:schemas-microsoft-com:office:word" xmlns:w="http://schemas.openxmlformats.org/wordprocessingml/2006/main" xmlns:a14="http://schemas.microsoft.com/office/drawing/2010/main" w="9525">
                                 <a:solidFill>
                                   <a:srgbClr val="000000"/>
                                 </a:solidFill>
@@ -1432,14 +1269,14 @@
                           </a:ln>
                           <a:extLst>
                             <a:ext uri="{909E8E84-426E-40dd-AFC4-6F175D3DCCD1}">
-                              <a14:hiddenFill xmlns:a14="http://schemas.microsoft.com/office/drawing/2010/main" xmlns:w="http://schemas.openxmlformats.org/wordprocessingml/2006/main" xmlns:w10="urn:schemas-microsoft-com:office:word" xmlns:v="urn:schemas-microsoft-com:vml" xmlns:o="urn:schemas-microsoft-com:office:office" xmlns="">
+                              <a14:hiddenFill xmlns="" xmlns:o="urn:schemas-microsoft-com:office:office" xmlns:v="urn:schemas-microsoft-com:vml" xmlns:w10="urn:schemas-microsoft-com:office:word" xmlns:w="http://schemas.openxmlformats.org/wordprocessingml/2006/main" xmlns:a14="http://schemas.microsoft.com/office/drawing/2010/main">
                                 <a:solidFill>
                                   <a:srgbClr val="FFFFFF"/>
                                 </a:solidFill>
                               </a14:hiddenFill>
                             </a:ext>
                             <a:ext uri="{91240B29-F687-4f45-9708-019B960494DF}">
-                              <a14:hiddenLine xmlns:a14="http://schemas.microsoft.com/office/drawing/2010/main" xmlns:w="http://schemas.openxmlformats.org/wordprocessingml/2006/main" xmlns:w10="urn:schemas-microsoft-com:office:word" xmlns:v="urn:schemas-microsoft-com:vml" xmlns:o="urn:schemas-microsoft-com:office:office" xmlns="" w="9525">
+                              <a14:hiddenLine xmlns="" xmlns:o="urn:schemas-microsoft-com:office:office" xmlns:v="urn:schemas-microsoft-com:vml" xmlns:w10="urn:schemas-microsoft-com:office:word" xmlns:w="http://schemas.openxmlformats.org/wordprocessingml/2006/main" xmlns:a14="http://schemas.microsoft.com/office/drawing/2010/main" w="9525">
                                 <a:solidFill>
                                   <a:srgbClr val="000000"/>
                                 </a:solidFill>
@@ -1614,16 +1451,8 @@
         <w:rPr>
           <w:spacing w:val="-1"/>
         </w:rPr>
-        <w:t xml:space="preserve"> [m/</w:t>
-      </w:r>
-      <w:proofErr w:type="spellStart"/>
-      <w:r>
-        <w:rPr>
-          <w:spacing w:val="-1"/>
-        </w:rPr>
-        <w:t>ms</w:t>
-      </w:r>
-      <w:proofErr w:type="spellEnd"/>
+        <w:t xml:space="preserve"> [m/ms</w:t>
+      </w:r>
       <w:r>
         <w:rPr>
           <w:spacing w:val="-1"/>
@@ -1764,21 +1593,7 @@
         <w:rPr>
           <w:spacing w:val="-1"/>
         </w:rPr>
-        <w:t>[</w:t>
-      </w:r>
-      <w:proofErr w:type="spellStart"/>
-      <w:r>
-        <w:rPr>
-          <w:spacing w:val="-1"/>
-        </w:rPr>
-        <w:t>kt</w:t>
-      </w:r>
-      <w:proofErr w:type="spellEnd"/>
-      <w:r>
-        <w:rPr>
-          <w:spacing w:val="-1"/>
-        </w:rPr>
-        <w:t>],</w:t>
+        <w:t>[kt],</w:t>
       </w:r>
       <w:r>
         <w:rPr>
@@ -2190,7 +2005,6 @@
       <w:r>
         <w:t xml:space="preserve">If you run, </w:t>
       </w:r>
-      <w:proofErr w:type="spellStart"/>
       <w:r>
         <w:rPr>
           <w:rFonts w:ascii="Courier"/>
@@ -2198,7 +2012,6 @@
         </w:rPr>
         <w:t>tc_surge_TEST</w:t>
       </w:r>
-      <w:proofErr w:type="spellEnd"/>
       <w:r>
         <w:rPr>
           <w:rFonts w:ascii="Courier"/>
@@ -2213,6 +2026,101 @@
       </w:r>
       <w:r>
         <w:t>:</w:t>
+      </w:r>
+    </w:p>
+    <w:p>
+      <w:pPr>
+        <w:pStyle w:val="BodyText"/>
+        <w:ind w:right="1046"/>
+      </w:pPr>
+    </w:p>
+    <w:p>
+      <w:pPr>
+        <w:pStyle w:val="BodyText"/>
+        <w:ind w:right="1046"/>
+      </w:pPr>
+      <w:r>
+        <w:rPr>
+          <w:noProof/>
+        </w:rPr>
+        <w:drawing>
+          <wp:inline distT="0" distB="0" distL="0" distR="0" wp14:anchorId="2745C207" wp14:editId="3D196BCE">
+            <wp:extent cx="5958205" cy="2926080"/>
+            <wp:effectExtent l="0" t="0" r="10795" b="0"/>
+            <wp:docPr id="14" name="Picture 14" descr="../../../../../Desktop/tc_surge_TEST_fig1.pn"/>
+            <wp:cNvGraphicFramePr>
+              <a:graphicFrameLocks xmlns:a="http://schemas.openxmlformats.org/drawingml/2006/main" noChangeAspect="1"/>
+            </wp:cNvGraphicFramePr>
+            <a:graphic xmlns:a="http://schemas.openxmlformats.org/drawingml/2006/main">
+              <a:graphicData uri="http://schemas.openxmlformats.org/drawingml/2006/picture">
+                <pic:pic xmlns:pic="http://schemas.openxmlformats.org/drawingml/2006/picture">
+                  <pic:nvPicPr>
+                    <pic:cNvPr id="0" name="Picture 1" descr="../../../../../Desktop/tc_surge_TEST_fig1.pn"/>
+                    <pic:cNvPicPr>
+                      <a:picLocks noChangeAspect="1" noChangeArrowheads="1"/>
+                    </pic:cNvPicPr>
+                  </pic:nvPicPr>
+                  <pic:blipFill>
+                    <a:blip r:embed="rId16">
+                      <a:extLst>
+                        <a:ext uri="{28A0092B-C50C-407E-A947-70E740481C1C}">
+                          <a14:useLocalDpi xmlns:a14="http://schemas.microsoft.com/office/drawing/2010/main" val="0"/>
+                        </a:ext>
+                      </a:extLst>
+                    </a:blip>
+                    <a:srcRect/>
+                    <a:stretch>
+                      <a:fillRect/>
+                    </a:stretch>
+                  </pic:blipFill>
+                  <pic:spPr bwMode="auto">
+                    <a:xfrm>
+                      <a:off x="0" y="0"/>
+                      <a:ext cx="5958205" cy="2926080"/>
+                    </a:xfrm>
+                    <a:prstGeom prst="rect">
+                      <a:avLst/>
+                    </a:prstGeom>
+                    <a:noFill/>
+                    <a:ln>
+                      <a:noFill/>
+                    </a:ln>
+                  </pic:spPr>
+                </pic:pic>
+              </a:graphicData>
+            </a:graphic>
+          </wp:inline>
+        </w:drawing>
+      </w:r>
+    </w:p>
+    <w:p>
+      <w:pPr>
+        <w:pStyle w:val="BodyText"/>
+        <w:ind w:right="1046"/>
+        <w:rPr>
+          <w:sz w:val="21"/>
+        </w:rPr>
+      </w:pPr>
+      <w:r>
+        <w:rPr>
+          <w:sz w:val="21"/>
+        </w:rPr>
+        <w:t>Figure: Tropical cyclone wind field (left) and associated storm surge height (right) for the strongest event in the set (happens to be event number 1725).</w:t>
+      </w:r>
+    </w:p>
+    <w:p>
+      <w:pPr>
+        <w:pStyle w:val="BodyText"/>
+        <w:ind w:right="1046"/>
+      </w:pPr>
+    </w:p>
+    <w:p>
+      <w:pPr>
+        <w:pStyle w:val="BodyText"/>
+        <w:ind w:right="1046"/>
+      </w:pPr>
+      <w:r>
+        <w:t>In more detail:</w:t>
       </w:r>
     </w:p>
     <w:p>
@@ -2262,7 +2170,7 @@
                     </pic:cNvPicPr>
                   </pic:nvPicPr>
                   <pic:blipFill>
-                    <a:blip r:embed="rId16">
+                    <a:blip r:embed="rId17">
                       <a:extLst>
                         <a:ext uri="{28A0092B-C50C-407E-A947-70E740481C1C}">
                           <a14:useLocalDpi xmlns:a14="http://schemas.microsoft.com/office/drawing/2010/main" val="0"/>
@@ -2318,6 +2226,7 @@
         <w:rPr>
           <w:noProof/>
         </w:rPr>
+        <w:lastRenderedPageBreak/>
         <w:drawing>
           <wp:inline distT="0" distB="0" distL="0" distR="0" wp14:anchorId="6E2C2699" wp14:editId="73A08E69">
             <wp:extent cx="5689600" cy="3073400"/>
@@ -2336,7 +2245,7 @@
                     </pic:cNvPicPr>
                   </pic:nvPicPr>
                   <pic:blipFill>
-                    <a:blip r:embed="rId17">
+                    <a:blip r:embed="rId18">
                       <a:extLst>
                         <a:ext uri="{28A0092B-C50C-407E-A947-70E740481C1C}">
                           <a14:useLocalDpi xmlns:a14="http://schemas.microsoft.com/office/drawing/2010/main" val="0"/>
@@ -2425,7 +2334,7 @@
                     </pic:cNvPicPr>
                   </pic:nvPicPr>
                   <pic:blipFill>
-                    <a:blip r:embed="rId18">
+                    <a:blip r:embed="rId19">
                       <a:extLst>
                         <a:ext uri="{28A0092B-C50C-407E-A947-70E740481C1C}">
                           <a14:useLocalDpi xmlns:a14="http://schemas.microsoft.com/office/drawing/2010/main" val="0"/>
@@ -2473,15 +2382,7 @@
         <w:t>unrealistic</w:t>
       </w:r>
       <w:r>
-        <w:t xml:space="preserve"> ‘open water’ </w:t>
-      </w:r>
-      <w:proofErr w:type="spellStart"/>
-      <w:r>
-        <w:t>windspeeds</w:t>
-      </w:r>
-      <w:proofErr w:type="spellEnd"/>
-      <w:r>
-        <w:t>):</w:t>
+        <w:t xml:space="preserve"> ‘open water’ windspeeds):</w:t>
       </w:r>
     </w:p>
     <w:p>
@@ -2516,7 +2417,7 @@
                     </pic:cNvPicPr>
                   </pic:nvPicPr>
                   <pic:blipFill>
-                    <a:blip r:embed="rId19">
+                    <a:blip r:embed="rId20">
                       <a:extLst>
                         <a:ext uri="{28A0092B-C50C-407E-A947-70E740481C1C}">
                           <a14:useLocalDpi xmlns:a14="http://schemas.microsoft.com/office/drawing/2010/main" val="0"/>
@@ -2665,7 +2566,7 @@
                     </pic:cNvPicPr>
                   </pic:nvPicPr>
                   <pic:blipFill>
-                    <a:blip r:embed="rId20">
+                    <a:blip r:embed="rId21">
                       <a:extLst>
                         <a:ext uri="{28A0092B-C50C-407E-A947-70E740481C1C}">
                           <a14:useLocalDpi xmlns:a14="http://schemas.microsoft.com/office/drawing/2010/main" val="0"/>
@@ -2748,7 +2649,7 @@
                     </pic:cNvPicPr>
                   </pic:nvPicPr>
                   <pic:blipFill>
-                    <a:blip r:embed="rId21">
+                    <a:blip r:embed="rId22">
                       <a:extLst>
                         <a:ext uri="{28A0092B-C50C-407E-A947-70E740481C1C}">
                           <a14:useLocalDpi xmlns:a14="http://schemas.microsoft.com/office/drawing/2010/main" val="0"/>
@@ -2816,7 +2717,7 @@
                     </pic:cNvPicPr>
                   </pic:nvPicPr>
                   <pic:blipFill>
-                    <a:blip r:embed="rId22">
+                    <a:blip r:embed="rId23">
                       <a:extLst>
                         <a:ext uri="{28A0092B-C50C-407E-A947-70E740481C1C}">
                           <a14:useLocalDpi xmlns:a14="http://schemas.microsoft.com/office/drawing/2010/main" val="0"/>
@@ -2921,7 +2822,7 @@
                     </pic:cNvPicPr>
                   </pic:nvPicPr>
                   <pic:blipFill>
-                    <a:blip r:embed="rId23">
+                    <a:blip r:embed="rId24">
                       <a:extLst>
                         <a:ext uri="{28A0092B-C50C-407E-A947-70E740481C1C}">
                           <a14:useLocalDpi xmlns:a14="http://schemas.microsoft.com/office/drawing/2010/main" val="0"/>
@@ -3062,7 +2963,7 @@
                     </pic:cNvPicPr>
                   </pic:nvPicPr>
                   <pic:blipFill>
-                    <a:blip r:embed="rId24">
+                    <a:blip r:embed="rId25">
                       <a:extLst>
                         <a:ext uri="{28A0092B-C50C-407E-A947-70E740481C1C}">
                           <a14:useLocalDpi xmlns:a14="http://schemas.microsoft.com/office/drawing/2010/main" val="0"/>
@@ -3260,18 +3161,8 @@
           <w:sz w:val="18"/>
           <w:szCs w:val="18"/>
         </w:rPr>
-        <w:t xml:space="preserve"> Please note that a similar module exists for torrential rain, named </w:t>
-      </w:r>
-      <w:proofErr w:type="spellStart"/>
-      <w:r>
-        <w:rPr>
-          <w:rFonts w:ascii="Arial" w:hAnsi="Arial" w:cs="Arial"/>
-          <w:sz w:val="18"/>
-          <w:szCs w:val="18"/>
-        </w:rPr>
-        <w:t>tc_rain</w:t>
-      </w:r>
-      <w:proofErr w:type="spellEnd"/>
+        <w:t xml:space="preserve"> Please note that a similar module exists for torrential rain, named tc_rain</w:t>
+      </w:r>
     </w:p>
   </w:footnote>
   <w:footnote w:id="3">
@@ -3382,25 +3273,7 @@
           <w:sz w:val="18"/>
           <w:szCs w:val="18"/>
         </w:rPr>
-        <w:t>and the readme files in .../</w:t>
-      </w:r>
-      <w:proofErr w:type="spellStart"/>
-      <w:r>
-        <w:rPr>
-          <w:rFonts w:ascii="Arial" w:hAnsi="Arial" w:cs="Arial"/>
-          <w:sz w:val="18"/>
-          <w:szCs w:val="18"/>
-        </w:rPr>
-        <w:t>etopo</w:t>
-      </w:r>
-      <w:proofErr w:type="spellEnd"/>
-      <w:r>
-        <w:rPr>
-          <w:rFonts w:ascii="Arial" w:hAnsi="Arial" w:cs="Arial"/>
-          <w:sz w:val="18"/>
-          <w:szCs w:val="18"/>
-        </w:rPr>
-        <w:t>/data/ (</w:t>
+        <w:t>and the readme files in .../etopo/data/ (</w:t>
       </w:r>
       <w:r>
         <w:rPr>

</xml_diff>